<commit_message>
complex yolo extended summary
</commit_message>
<xml_diff>
--- a/docs/Complex-yolo-extended-summary.docx
+++ b/docs/Complex-yolo-extended-summary.docx
@@ -5,19 +5,19 @@
     <w:p>
       <w:pPr>
         <w:rPr>
-          <w:rFonts w:ascii="Times New Roman" w:hAnsi="Times New Roman" w:cs="Times New Roman" w:hint="eastAsia"/>
-          <w:b/>
-          <w:sz w:val="30"/>
-          <w:szCs w:val="24"/>
-        </w:rPr>
-      </w:pPr>
-      <w:r>
-        <w:rPr>
           <w:rFonts w:ascii="Times New Roman" w:hAnsi="Times New Roman" w:cs="Times New Roman"/>
           <w:b/>
           <w:sz w:val="30"/>
           <w:szCs w:val="24"/>
         </w:rPr>
+      </w:pPr>
+      <w:r>
+        <w:rPr>
+          <w:rFonts w:ascii="Times New Roman" w:hAnsi="Times New Roman" w:cs="Times New Roman"/>
+          <w:b/>
+          <w:sz w:val="30"/>
+          <w:szCs w:val="24"/>
+        </w:rPr>
         <w:t>Complex-YOLO: Real-time 3D Object Detection on Point Clouds</w:t>
       </w:r>
     </w:p>
@@ -25,21 +25,1976 @@
       <w:pPr>
         <w:rPr>
           <w:rFonts w:ascii="Times New Roman" w:hAnsi="Times New Roman" w:cs="Times New Roman" w:hint="eastAsia"/>
-          <w:sz w:val="24"/>
-          <w:szCs w:val="24"/>
-        </w:rPr>
-      </w:pPr>
-    </w:p>
-    <w:p>
-      <w:pPr>
+          <w:b/>
+          <w:sz w:val="24"/>
+          <w:szCs w:val="24"/>
+        </w:rPr>
+      </w:pPr>
+      <w:r>
+        <w:rPr>
+          <w:rFonts w:ascii="Times New Roman" w:hAnsi="Times New Roman" w:cs="Times New Roman" w:hint="eastAsia"/>
+          <w:b/>
+          <w:sz w:val="24"/>
+          <w:szCs w:val="24"/>
+        </w:rPr>
+        <w:t>Introduction</w:t>
+      </w:r>
+    </w:p>
+    <w:p>
+      <w:pPr>
+        <w:rPr>
+          <w:rFonts w:ascii="Times New Roman" w:hAnsi="Times New Roman" w:cs="Times New Roman" w:hint="eastAsia"/>
+          <w:sz w:val="24"/>
+          <w:szCs w:val="24"/>
+        </w:rPr>
+      </w:pPr>
+      <w:r>
+        <w:rPr>
+          <w:rFonts w:ascii="Times New Roman" w:hAnsi="Times New Roman" w:cs="Times New Roman" w:hint="eastAsia"/>
+          <w:sz w:val="24"/>
+          <w:szCs w:val="24"/>
+        </w:rPr>
+        <w:t xml:space="preserve">Point cloud processing is becoming more and more important to autonomous driving due to the strong improvement of automotive LIDAR sensors in the recent years. Compare to images, </w:t>
+      </w:r>
+      <w:proofErr w:type="spellStart"/>
+      <w:r>
+        <w:rPr>
+          <w:rFonts w:ascii="Times New Roman" w:hAnsi="Times New Roman" w:cs="Times New Roman" w:hint="eastAsia"/>
+          <w:sz w:val="24"/>
+          <w:szCs w:val="24"/>
+        </w:rPr>
+        <w:t>Lidar</w:t>
+      </w:r>
+      <w:proofErr w:type="spellEnd"/>
+      <w:r>
+        <w:rPr>
+          <w:rFonts w:ascii="Times New Roman" w:hAnsi="Times New Roman" w:cs="Times New Roman" w:hint="eastAsia"/>
+          <w:sz w:val="24"/>
+          <w:szCs w:val="24"/>
+        </w:rPr>
+        <w:t xml:space="preserve"> points are sparse with varying </w:t>
+      </w:r>
+      <w:r>
         <w:rPr>
           <w:rFonts w:ascii="Times New Roman" w:hAnsi="Times New Roman" w:cs="Times New Roman"/>
           <w:sz w:val="24"/>
           <w:szCs w:val="24"/>
         </w:rPr>
+        <w:t>density</w:t>
+      </w:r>
+      <w:r>
+        <w:rPr>
+          <w:rFonts w:ascii="Times New Roman" w:hAnsi="Times New Roman" w:cs="Times New Roman" w:hint="eastAsia"/>
+          <w:sz w:val="24"/>
+          <w:szCs w:val="24"/>
+        </w:rPr>
+        <w:t xml:space="preserve"> distributed all over the measurement area. Those points are unordered, they interact locally. </w:t>
+      </w:r>
+    </w:p>
+    <w:p>
+      <w:pPr>
+        <w:jc w:val="center"/>
+        <w:rPr>
+          <w:rFonts w:ascii="Times New Roman" w:hAnsi="Times New Roman" w:cs="Times New Roman" w:hint="eastAsia"/>
+          <w:sz w:val="24"/>
+          <w:szCs w:val="24"/>
+        </w:rPr>
+      </w:pPr>
+      <w:r>
+        <w:rPr>
+          <w:noProof/>
+        </w:rPr>
+        <w:drawing>
+          <wp:inline distT="0" distB="0" distL="0" distR="0" wp14:anchorId="0293F779" wp14:editId="12774688">
+            <wp:extent cx="5351228" cy="4807529"/>
+            <wp:effectExtent l="0" t="0" r="1905" b="0"/>
+            <wp:docPr id="14" name="Picture 14"/>
+            <wp:cNvGraphicFramePr>
+              <a:graphicFrameLocks xmlns:a="http://schemas.openxmlformats.org/drawingml/2006/main" noChangeAspect="1"/>
+            </wp:cNvGraphicFramePr>
+            <a:graphic xmlns:a="http://schemas.openxmlformats.org/drawingml/2006/main">
+              <a:graphicData uri="http://schemas.openxmlformats.org/drawingml/2006/picture">
+                <pic:pic xmlns:pic="http://schemas.openxmlformats.org/drawingml/2006/picture">
+                  <pic:nvPicPr>
+                    <pic:cNvPr id="0" name=""/>
+                    <pic:cNvPicPr/>
+                  </pic:nvPicPr>
+                  <pic:blipFill>
+                    <a:blip r:embed="rId6"/>
+                    <a:stretch>
+                      <a:fillRect/>
+                    </a:stretch>
+                  </pic:blipFill>
+                  <pic:spPr>
+                    <a:xfrm>
+                      <a:off x="0" y="0"/>
+                      <a:ext cx="5347662" cy="4804325"/>
+                    </a:xfrm>
+                    <a:prstGeom prst="rect">
+                      <a:avLst/>
+                    </a:prstGeom>
+                  </pic:spPr>
+                </pic:pic>
+              </a:graphicData>
+            </a:graphic>
+          </wp:inline>
+        </w:drawing>
+      </w:r>
+    </w:p>
+    <w:p>
+      <w:pPr>
+        <w:rPr>
+          <w:rFonts w:ascii="Times New Roman" w:hAnsi="Times New Roman" w:cs="Times New Roman" w:hint="eastAsia"/>
+          <w:b/>
+          <w:sz w:val="24"/>
+          <w:szCs w:val="24"/>
+        </w:rPr>
+      </w:pPr>
+      <w:r>
+        <w:rPr>
+          <w:rFonts w:ascii="Times New Roman" w:hAnsi="Times New Roman" w:cs="Times New Roman" w:hint="eastAsia"/>
+          <w:b/>
+          <w:sz w:val="24"/>
+          <w:szCs w:val="24"/>
+        </w:rPr>
+        <w:t xml:space="preserve">Contribution </w:t>
+      </w:r>
+    </w:p>
+    <w:p>
+      <w:pPr>
+        <w:rPr>
+          <w:rFonts w:ascii="Times New Roman" w:hAnsi="Times New Roman" w:cs="Times New Roman" w:hint="eastAsia"/>
+          <w:sz w:val="24"/>
+          <w:szCs w:val="24"/>
+        </w:rPr>
+      </w:pPr>
+      <w:r>
+        <w:rPr>
+          <w:rFonts w:ascii="Times New Roman" w:hAnsi="Times New Roman" w:cs="Times New Roman" w:hint="eastAsia"/>
+          <w:sz w:val="24"/>
+          <w:szCs w:val="24"/>
+        </w:rPr>
+        <w:t>The complex-</w:t>
+      </w:r>
+      <w:proofErr w:type="spellStart"/>
+      <w:r>
+        <w:rPr>
+          <w:rFonts w:ascii="Times New Roman" w:hAnsi="Times New Roman" w:cs="Times New Roman" w:hint="eastAsia"/>
+          <w:sz w:val="24"/>
+          <w:szCs w:val="24"/>
+        </w:rPr>
+        <w:t>yolo</w:t>
+      </w:r>
+      <w:proofErr w:type="spellEnd"/>
+      <w:r>
+        <w:rPr>
+          <w:rFonts w:ascii="Times New Roman" w:hAnsi="Times New Roman" w:cs="Times New Roman" w:hint="eastAsia"/>
+          <w:sz w:val="24"/>
+          <w:szCs w:val="24"/>
+        </w:rPr>
+        <w:t xml:space="preserve"> use the multi-view idea (MV3D</w:t>
+      </w:r>
+      <w:proofErr w:type="gramStart"/>
+      <w:r>
+        <w:rPr>
+          <w:rFonts w:ascii="Times New Roman" w:hAnsi="Times New Roman" w:cs="Times New Roman" w:hint="eastAsia"/>
+          <w:sz w:val="24"/>
+          <w:szCs w:val="24"/>
+        </w:rPr>
+        <w:t>)[</w:t>
+      </w:r>
+      <w:proofErr w:type="gramEnd"/>
+      <w:r>
+        <w:rPr>
+          <w:rFonts w:ascii="Times New Roman" w:hAnsi="Times New Roman" w:cs="Times New Roman" w:hint="eastAsia"/>
+          <w:sz w:val="24"/>
+          <w:szCs w:val="24"/>
+        </w:rPr>
+        <w:t>1] for point cloud pre-processing</w:t>
+      </w:r>
+      <w:r>
+        <w:rPr>
+          <w:rFonts w:ascii="Times New Roman" w:hAnsi="Times New Roman" w:cs="Times New Roman" w:hint="eastAsia"/>
+          <w:sz w:val="24"/>
+          <w:szCs w:val="24"/>
+        </w:rPr>
+        <w:t xml:space="preserve"> and feature extraction. </w:t>
+      </w:r>
+      <w:r>
+        <w:rPr>
+          <w:rFonts w:ascii="Times New Roman" w:hAnsi="Times New Roman" w:cs="Times New Roman"/>
+          <w:sz w:val="24"/>
+          <w:szCs w:val="24"/>
+        </w:rPr>
+        <w:t>C</w:t>
+      </w:r>
+      <w:r>
+        <w:rPr>
+          <w:rFonts w:ascii="Times New Roman" w:hAnsi="Times New Roman" w:cs="Times New Roman" w:hint="eastAsia"/>
+          <w:sz w:val="24"/>
+          <w:szCs w:val="24"/>
+        </w:rPr>
+        <w:t>omplex-</w:t>
+      </w:r>
+      <w:proofErr w:type="spellStart"/>
+      <w:r>
+        <w:rPr>
+          <w:rFonts w:ascii="Times New Roman" w:hAnsi="Times New Roman" w:cs="Times New Roman" w:hint="eastAsia"/>
+          <w:sz w:val="24"/>
+          <w:szCs w:val="24"/>
+        </w:rPr>
+        <w:t>yolo</w:t>
+      </w:r>
+      <w:proofErr w:type="spellEnd"/>
+      <w:r>
+        <w:rPr>
+          <w:rFonts w:ascii="Times New Roman" w:hAnsi="Times New Roman" w:cs="Times New Roman" w:hint="eastAsia"/>
+          <w:sz w:val="24"/>
+          <w:szCs w:val="24"/>
+        </w:rPr>
+        <w:t xml:space="preserve"> only uses BEV from point </w:t>
+      </w:r>
+      <w:proofErr w:type="gramStart"/>
+      <w:r>
+        <w:rPr>
+          <w:rFonts w:ascii="Times New Roman" w:hAnsi="Times New Roman" w:cs="Times New Roman" w:hint="eastAsia"/>
+          <w:sz w:val="24"/>
+          <w:szCs w:val="24"/>
+        </w:rPr>
+        <w:t>cloud,</w:t>
+      </w:r>
+      <w:proofErr w:type="gramEnd"/>
+      <w:r>
+        <w:rPr>
+          <w:rFonts w:ascii="Times New Roman" w:hAnsi="Times New Roman" w:cs="Times New Roman" w:hint="eastAsia"/>
+          <w:sz w:val="24"/>
+          <w:szCs w:val="24"/>
+        </w:rPr>
+        <w:t xml:space="preserve"> therefore it is based on </w:t>
+      </w:r>
+      <w:proofErr w:type="spellStart"/>
+      <w:r>
+        <w:rPr>
+          <w:rFonts w:ascii="Times New Roman" w:hAnsi="Times New Roman" w:cs="Times New Roman" w:hint="eastAsia"/>
+          <w:sz w:val="24"/>
+          <w:szCs w:val="24"/>
+        </w:rPr>
+        <w:t>Lidar</w:t>
+      </w:r>
+      <w:proofErr w:type="spellEnd"/>
+      <w:r>
+        <w:rPr>
+          <w:rFonts w:ascii="Times New Roman" w:hAnsi="Times New Roman" w:cs="Times New Roman" w:hint="eastAsia"/>
+          <w:sz w:val="24"/>
+          <w:szCs w:val="24"/>
+        </w:rPr>
+        <w:t xml:space="preserve"> only. The main contributions are as follows: </w:t>
+      </w:r>
+    </w:p>
+    <w:p>
+      <w:pPr>
+        <w:pStyle w:val="ListParagraph"/>
+        <w:numPr>
+          <w:ilvl w:val="0"/>
+          <w:numId w:val="3"/>
+        </w:numPr>
+        <w:rPr>
+          <w:rFonts w:ascii="Times New Roman" w:hAnsi="Times New Roman" w:cs="Times New Roman" w:hint="eastAsia"/>
+          <w:sz w:val="24"/>
+          <w:szCs w:val="24"/>
+        </w:rPr>
+      </w:pPr>
+      <w:r>
+        <w:rPr>
+          <w:rFonts w:ascii="Times New Roman" w:hAnsi="Times New Roman" w:cs="Times New Roman" w:hint="eastAsia"/>
+          <w:sz w:val="24"/>
+          <w:szCs w:val="24"/>
+        </w:rPr>
+        <w:t xml:space="preserve">Yolo-v2 is extended by introducing new E-RPN for angle regression for 3D box estimation. </w:t>
+      </w:r>
+    </w:p>
+    <w:p>
+      <w:pPr>
+        <w:pStyle w:val="ListParagraph"/>
+        <w:numPr>
+          <w:ilvl w:val="0"/>
+          <w:numId w:val="3"/>
+        </w:numPr>
+        <w:rPr>
+          <w:rFonts w:ascii="Times New Roman" w:hAnsi="Times New Roman" w:cs="Times New Roman" w:hint="eastAsia"/>
+          <w:sz w:val="24"/>
+          <w:szCs w:val="24"/>
+        </w:rPr>
+      </w:pPr>
+      <w:r>
+        <w:rPr>
+          <w:rFonts w:ascii="Times New Roman" w:hAnsi="Times New Roman" w:cs="Times New Roman"/>
+          <w:sz w:val="24"/>
+          <w:szCs w:val="24"/>
+        </w:rPr>
+        <w:lastRenderedPageBreak/>
+        <w:t>R</w:t>
+      </w:r>
+      <w:r>
+        <w:rPr>
+          <w:rFonts w:ascii="Times New Roman" w:hAnsi="Times New Roman" w:cs="Times New Roman" w:hint="eastAsia"/>
+          <w:sz w:val="24"/>
+          <w:szCs w:val="24"/>
+        </w:rPr>
+        <w:t xml:space="preserve">eal time performance. </w:t>
+      </w:r>
+    </w:p>
+    <w:p>
+      <w:pPr>
+        <w:pStyle w:val="ListParagraph"/>
+        <w:numPr>
+          <w:ilvl w:val="0"/>
+          <w:numId w:val="3"/>
+        </w:numPr>
+        <w:rPr>
+          <w:rFonts w:ascii="Times New Roman" w:hAnsi="Times New Roman" w:cs="Times New Roman" w:hint="eastAsia"/>
+          <w:sz w:val="24"/>
+          <w:szCs w:val="24"/>
+        </w:rPr>
+      </w:pPr>
+      <w:r>
+        <w:rPr>
+          <w:rFonts w:ascii="Times New Roman" w:hAnsi="Times New Roman" w:cs="Times New Roman"/>
+          <w:sz w:val="24"/>
+          <w:szCs w:val="24"/>
+        </w:rPr>
+        <w:t>T</w:t>
+      </w:r>
+      <w:r>
+        <w:rPr>
+          <w:rFonts w:ascii="Times New Roman" w:hAnsi="Times New Roman" w:cs="Times New Roman" w:hint="eastAsia"/>
+          <w:sz w:val="24"/>
+          <w:szCs w:val="24"/>
+        </w:rPr>
+        <w:t xml:space="preserve">he heading angle of the 3D box supported by R-RPN estimated which enables to predict the trajectory of the object. </w:t>
+      </w:r>
+    </w:p>
+    <w:p>
+      <w:pPr>
+        <w:rPr>
+          <w:rFonts w:ascii="Times New Roman" w:hAnsi="Times New Roman" w:cs="Times New Roman" w:hint="eastAsia"/>
+          <w:b/>
+          <w:sz w:val="24"/>
+          <w:szCs w:val="24"/>
+        </w:rPr>
+      </w:pPr>
+      <w:r>
+        <w:rPr>
+          <w:noProof/>
+        </w:rPr>
+        <w:drawing>
+          <wp:inline distT="0" distB="0" distL="0" distR="0" wp14:anchorId="270E8886" wp14:editId="345913B7">
+            <wp:extent cx="5943600" cy="2922270"/>
+            <wp:effectExtent l="0" t="0" r="0" b="0"/>
+            <wp:docPr id="15" name="Picture 15"/>
+            <wp:cNvGraphicFramePr>
+              <a:graphicFrameLocks xmlns:a="http://schemas.openxmlformats.org/drawingml/2006/main" noChangeAspect="1"/>
+            </wp:cNvGraphicFramePr>
+            <a:graphic xmlns:a="http://schemas.openxmlformats.org/drawingml/2006/main">
+              <a:graphicData uri="http://schemas.openxmlformats.org/drawingml/2006/picture">
+                <pic:pic xmlns:pic="http://schemas.openxmlformats.org/drawingml/2006/picture">
+                  <pic:nvPicPr>
+                    <pic:cNvPr id="0" name=""/>
+                    <pic:cNvPicPr/>
+                  </pic:nvPicPr>
+                  <pic:blipFill>
+                    <a:blip r:embed="rId7"/>
+                    <a:stretch>
+                      <a:fillRect/>
+                    </a:stretch>
+                  </pic:blipFill>
+                  <pic:spPr>
+                    <a:xfrm>
+                      <a:off x="0" y="0"/>
+                      <a:ext cx="5943600" cy="2922270"/>
+                    </a:xfrm>
+                    <a:prstGeom prst="rect">
+                      <a:avLst/>
+                    </a:prstGeom>
+                  </pic:spPr>
+                </pic:pic>
+              </a:graphicData>
+            </a:graphic>
+          </wp:inline>
+        </w:drawing>
+      </w:r>
+    </w:p>
+    <w:p>
+      <w:pPr>
+        <w:rPr>
+          <w:rFonts w:ascii="Times New Roman" w:hAnsi="Times New Roman" w:cs="Times New Roman" w:hint="eastAsia"/>
+          <w:b/>
+          <w:sz w:val="24"/>
+          <w:szCs w:val="24"/>
+        </w:rPr>
+      </w:pPr>
+      <w:r>
+        <w:rPr>
+          <w:rFonts w:ascii="Times New Roman" w:hAnsi="Times New Roman" w:cs="Times New Roman" w:hint="eastAsia"/>
+          <w:b/>
+          <w:sz w:val="24"/>
+          <w:szCs w:val="24"/>
+        </w:rPr>
+        <w:t xml:space="preserve">Point Cloud Preprocessing </w:t>
+      </w:r>
+    </w:p>
+    <w:p>
+      <w:pPr>
+        <w:rPr>
+          <w:rFonts w:ascii="Times New Roman" w:hAnsi="Times New Roman" w:cs="Times New Roman" w:hint="eastAsia"/>
+          <w:sz w:val="24"/>
+          <w:szCs w:val="24"/>
+        </w:rPr>
+      </w:pPr>
+      <w:r>
+        <w:rPr>
+          <w:rFonts w:ascii="Times New Roman" w:hAnsi="Times New Roman" w:cs="Times New Roman" w:hint="eastAsia"/>
+          <w:sz w:val="24"/>
+          <w:szCs w:val="24"/>
+        </w:rPr>
+        <w:t xml:space="preserve">The </w:t>
+      </w:r>
+      <w:proofErr w:type="spellStart"/>
+      <w:r>
+        <w:rPr>
+          <w:rFonts w:ascii="Times New Roman" w:hAnsi="Times New Roman" w:cs="Times New Roman" w:hint="eastAsia"/>
+          <w:sz w:val="24"/>
+          <w:szCs w:val="24"/>
+        </w:rPr>
+        <w:t>velodyne</w:t>
+      </w:r>
+      <w:proofErr w:type="spellEnd"/>
+      <w:r>
+        <w:rPr>
+          <w:rFonts w:ascii="Times New Roman" w:hAnsi="Times New Roman" w:cs="Times New Roman" w:hint="eastAsia"/>
+          <w:sz w:val="24"/>
+          <w:szCs w:val="24"/>
+        </w:rPr>
+        <w:t xml:space="preserve"> data used to get BEV from the following range. </w:t>
+      </w:r>
+    </w:p>
+    <w:p>
+      <w:pPr>
+        <w:rPr>
+          <w:rFonts w:ascii="Times New Roman" w:hAnsi="Times New Roman" w:cs="Times New Roman" w:hint="eastAsia"/>
+          <w:sz w:val="24"/>
+          <w:szCs w:val="24"/>
+        </w:rPr>
+      </w:pPr>
+      <w:r>
+        <w:rPr>
+          <w:noProof/>
+        </w:rPr>
+        <w:drawing>
+          <wp:inline distT="0" distB="0" distL="0" distR="0" wp14:anchorId="2ADB2172" wp14:editId="650C38A3">
+            <wp:extent cx="5943600" cy="409575"/>
+            <wp:effectExtent l="0" t="0" r="0" b="9525"/>
+            <wp:docPr id="1" name="Picture 1"/>
+            <wp:cNvGraphicFramePr>
+              <a:graphicFrameLocks xmlns:a="http://schemas.openxmlformats.org/drawingml/2006/main" noChangeAspect="1"/>
+            </wp:cNvGraphicFramePr>
+            <a:graphic xmlns:a="http://schemas.openxmlformats.org/drawingml/2006/main">
+              <a:graphicData uri="http://schemas.openxmlformats.org/drawingml/2006/picture">
+                <pic:pic xmlns:pic="http://schemas.openxmlformats.org/drawingml/2006/picture">
+                  <pic:nvPicPr>
+                    <pic:cNvPr id="0" name=""/>
+                    <pic:cNvPicPr/>
+                  </pic:nvPicPr>
+                  <pic:blipFill>
+                    <a:blip r:embed="rId8"/>
+                    <a:stretch>
+                      <a:fillRect/>
+                    </a:stretch>
+                  </pic:blipFill>
+                  <pic:spPr>
+                    <a:xfrm>
+                      <a:off x="0" y="0"/>
+                      <a:ext cx="5943600" cy="409575"/>
+                    </a:xfrm>
+                    <a:prstGeom prst="rect">
+                      <a:avLst/>
+                    </a:prstGeom>
+                  </pic:spPr>
+                </pic:pic>
+              </a:graphicData>
+            </a:graphic>
+          </wp:inline>
+        </w:drawing>
+      </w:r>
+    </w:p>
+    <w:p>
+      <w:pPr>
+        <w:rPr>
+          <w:rFonts w:ascii="Times New Roman" w:hAnsi="Times New Roman" w:cs="Times New Roman" w:hint="eastAsia"/>
+          <w:sz w:val="24"/>
+          <w:szCs w:val="24"/>
+        </w:rPr>
+      </w:pPr>
+      <w:r>
+        <w:rPr>
+          <w:rFonts w:ascii="Times New Roman" w:hAnsi="Times New Roman" w:cs="Times New Roman" w:hint="eastAsia"/>
+          <w:sz w:val="24"/>
+          <w:szCs w:val="24"/>
+        </w:rPr>
+        <w:t xml:space="preserve">It covers the front point cloud area of </w:t>
+      </w:r>
+      <w:r>
+        <w:rPr>
+          <w:rFonts w:ascii="Times New Roman" w:hAnsi="Times New Roman" w:cs="Times New Roman" w:hint="eastAsia"/>
+          <w:b/>
+          <w:sz w:val="24"/>
+          <w:szCs w:val="24"/>
+        </w:rPr>
+        <w:t>80m x 40m</w:t>
+      </w:r>
+      <w:r>
+        <w:rPr>
+          <w:rFonts w:ascii="Times New Roman" w:hAnsi="Times New Roman" w:cs="Times New Roman" w:hint="eastAsia"/>
+          <w:sz w:val="24"/>
+          <w:szCs w:val="24"/>
+        </w:rPr>
+        <w:t xml:space="preserve"> which is directly in front of the origin of the sensor. The BEV is encoded by three channels (height, intensity and </w:t>
+      </w:r>
+      <w:r>
+        <w:rPr>
+          <w:rFonts w:ascii="Times New Roman" w:hAnsi="Times New Roman" w:cs="Times New Roman"/>
+          <w:sz w:val="24"/>
+          <w:szCs w:val="24"/>
+        </w:rPr>
+        <w:t>density</w:t>
+      </w:r>
+      <w:r>
+        <w:rPr>
+          <w:rFonts w:ascii="Times New Roman" w:hAnsi="Times New Roman" w:cs="Times New Roman" w:hint="eastAsia"/>
+          <w:sz w:val="24"/>
+          <w:szCs w:val="24"/>
+        </w:rPr>
+        <w:t xml:space="preserve">) similar to RGB channels in 2D image. The size of the grid map is defined with n = 2024 and m = 512, that turns out to be g = 8cm grid resolution in BEV grid map. </w:t>
+      </w:r>
+    </w:p>
+    <w:p>
+      <w:pPr>
+        <w:rPr>
+          <w:rFonts w:ascii="Times New Roman" w:hAnsi="Times New Roman" w:cs="Times New Roman" w:hint="eastAsia"/>
+          <w:sz w:val="24"/>
+          <w:szCs w:val="24"/>
+        </w:rPr>
+      </w:pPr>
+      <w:r>
+        <w:rPr>
+          <w:rFonts w:ascii="Times New Roman" w:hAnsi="Times New Roman" w:cs="Times New Roman" w:hint="eastAsia"/>
+          <w:sz w:val="24"/>
+          <w:szCs w:val="24"/>
+        </w:rPr>
+        <w:t xml:space="preserve">A sample source code for obtaining above BEV can be found here. </w:t>
+      </w:r>
+    </w:p>
+    <w:p>
+      <w:pPr>
+        <w:rPr>
+          <w:rFonts w:ascii="Times New Roman" w:hAnsi="Times New Roman" w:cs="Times New Roman" w:hint="eastAsia"/>
+          <w:sz w:val="24"/>
+          <w:szCs w:val="24"/>
+        </w:rPr>
+      </w:pPr>
+      <w:hyperlink r:id="rId9" w:history="1">
+        <w:r>
+          <w:rPr>
+            <w:rStyle w:val="Hyperlink"/>
+            <w:rFonts w:ascii="Times New Roman" w:hAnsi="Times New Roman" w:cs="Times New Roman"/>
+            <w:sz w:val="24"/>
+            <w:szCs w:val="24"/>
+          </w:rPr>
+          <w:t>https://github.com/AI-liu/Complex-YOLO/blob/master/utils.py#L31</w:t>
+        </w:r>
+      </w:hyperlink>
+      <w:r>
+        <w:rPr>
+          <w:rFonts w:ascii="Times New Roman" w:hAnsi="Times New Roman" w:cs="Times New Roman" w:hint="eastAsia"/>
+          <w:sz w:val="24"/>
+          <w:szCs w:val="24"/>
+        </w:rPr>
+        <w:t xml:space="preserve"> </w:t>
+      </w:r>
+    </w:p>
+    <w:p>
+      <w:pPr>
+        <w:rPr>
+          <w:rFonts w:ascii="Times New Roman" w:hAnsi="Times New Roman" w:cs="Times New Roman" w:hint="eastAsia"/>
+          <w:b/>
+          <w:sz w:val="24"/>
+          <w:szCs w:val="24"/>
+        </w:rPr>
+      </w:pPr>
+      <w:r>
+        <w:rPr>
+          <w:rFonts w:ascii="Times New Roman" w:hAnsi="Times New Roman" w:cs="Times New Roman" w:hint="eastAsia"/>
+          <w:b/>
+          <w:sz w:val="24"/>
+          <w:szCs w:val="24"/>
+        </w:rPr>
+        <w:t>Euler-Region-Proposal</w:t>
+      </w:r>
+    </w:p>
+    <w:p>
+      <w:pPr>
+        <w:rPr>
+          <w:rFonts w:ascii="Times New Roman" w:hAnsi="Times New Roman" w:cs="Times New Roman" w:hint="eastAsia"/>
+          <w:sz w:val="24"/>
+          <w:szCs w:val="24"/>
+        </w:rPr>
+      </w:pPr>
+      <w:r>
+        <w:rPr>
+          <w:rFonts w:ascii="Times New Roman" w:hAnsi="Times New Roman" w:cs="Times New Roman" w:hint="eastAsia"/>
+          <w:sz w:val="24"/>
+          <w:szCs w:val="24"/>
+        </w:rPr>
+        <w:t xml:space="preserve">The E-RPN in complex </w:t>
+      </w:r>
+      <w:proofErr w:type="spellStart"/>
+      <w:r>
+        <w:rPr>
+          <w:rFonts w:ascii="Times New Roman" w:hAnsi="Times New Roman" w:cs="Times New Roman" w:hint="eastAsia"/>
+          <w:sz w:val="24"/>
+          <w:szCs w:val="24"/>
+        </w:rPr>
+        <w:t>yolo</w:t>
+      </w:r>
+      <w:proofErr w:type="spellEnd"/>
+      <w:r>
+        <w:rPr>
+          <w:rFonts w:ascii="Times New Roman" w:hAnsi="Times New Roman" w:cs="Times New Roman" w:hint="eastAsia"/>
+          <w:sz w:val="24"/>
+          <w:szCs w:val="24"/>
+        </w:rPr>
+        <w:t xml:space="preserve"> parses the 3D position (</w:t>
+      </w:r>
+      <w:proofErr w:type="spellStart"/>
+      <w:r>
+        <w:rPr>
+          <w:rFonts w:ascii="Times New Roman" w:hAnsi="Times New Roman" w:cs="Times New Roman" w:hint="eastAsia"/>
+          <w:sz w:val="24"/>
+          <w:szCs w:val="24"/>
+        </w:rPr>
+        <w:t>b</w:t>
+      </w:r>
+      <w:r>
+        <w:rPr>
+          <w:rFonts w:ascii="Times New Roman" w:hAnsi="Times New Roman" w:cs="Times New Roman" w:hint="eastAsia"/>
+          <w:sz w:val="24"/>
+          <w:szCs w:val="24"/>
+          <w:vertAlign w:val="subscript"/>
+        </w:rPr>
+        <w:t>x</w:t>
+      </w:r>
+      <w:proofErr w:type="spellEnd"/>
+      <w:r>
+        <w:rPr>
+          <w:rFonts w:ascii="Times New Roman" w:hAnsi="Times New Roman" w:cs="Times New Roman" w:hint="eastAsia"/>
+          <w:sz w:val="24"/>
+          <w:szCs w:val="24"/>
+        </w:rPr>
+        <w:t>, b</w:t>
+      </w:r>
+      <w:r>
+        <w:rPr>
+          <w:rFonts w:ascii="Times New Roman" w:hAnsi="Times New Roman" w:cs="Times New Roman" w:hint="eastAsia"/>
+          <w:sz w:val="24"/>
+          <w:szCs w:val="24"/>
+          <w:vertAlign w:val="subscript"/>
+        </w:rPr>
+        <w:t>y</w:t>
+      </w:r>
+      <w:r>
+        <w:rPr>
+          <w:rFonts w:ascii="Times New Roman" w:hAnsi="Times New Roman" w:cs="Times New Roman" w:hint="eastAsia"/>
+          <w:sz w:val="24"/>
+          <w:szCs w:val="24"/>
+        </w:rPr>
+        <w:t xml:space="preserve">), object dimensions (width </w:t>
+      </w:r>
+      <w:proofErr w:type="spellStart"/>
+      <w:r>
+        <w:rPr>
+          <w:rFonts w:ascii="Times New Roman" w:hAnsi="Times New Roman" w:cs="Times New Roman" w:hint="eastAsia"/>
+          <w:sz w:val="24"/>
+          <w:szCs w:val="24"/>
+        </w:rPr>
+        <w:t>b</w:t>
+      </w:r>
+      <w:r>
+        <w:rPr>
+          <w:rFonts w:ascii="Times New Roman" w:hAnsi="Times New Roman" w:cs="Times New Roman" w:hint="eastAsia"/>
+          <w:sz w:val="24"/>
+          <w:szCs w:val="24"/>
+          <w:vertAlign w:val="subscript"/>
+        </w:rPr>
+        <w:t>w</w:t>
+      </w:r>
+      <w:proofErr w:type="spellEnd"/>
+      <w:r>
+        <w:rPr>
+          <w:rFonts w:ascii="Times New Roman" w:hAnsi="Times New Roman" w:cs="Times New Roman" w:hint="eastAsia"/>
+          <w:sz w:val="24"/>
+          <w:szCs w:val="24"/>
+        </w:rPr>
+        <w:t xml:space="preserve">, length </w:t>
+      </w:r>
+      <w:proofErr w:type="spellStart"/>
+      <w:r>
+        <w:rPr>
+          <w:rFonts w:ascii="Times New Roman" w:hAnsi="Times New Roman" w:cs="Times New Roman" w:hint="eastAsia"/>
+          <w:sz w:val="24"/>
+          <w:szCs w:val="24"/>
+        </w:rPr>
+        <w:t>b</w:t>
+      </w:r>
+      <w:r>
+        <w:rPr>
+          <w:rFonts w:ascii="Times New Roman" w:hAnsi="Times New Roman" w:cs="Times New Roman" w:hint="eastAsia"/>
+          <w:sz w:val="24"/>
+          <w:szCs w:val="24"/>
+          <w:vertAlign w:val="subscript"/>
+        </w:rPr>
+        <w:t>l</w:t>
+      </w:r>
+      <w:proofErr w:type="spellEnd"/>
+      <w:r>
+        <w:rPr>
+          <w:rFonts w:ascii="Times New Roman" w:hAnsi="Times New Roman" w:cs="Times New Roman" w:hint="eastAsia"/>
+          <w:sz w:val="24"/>
+          <w:szCs w:val="24"/>
+        </w:rPr>
+        <w:t>) as well as probability p</w:t>
+      </w:r>
+      <w:r>
+        <w:rPr>
+          <w:rFonts w:ascii="Times New Roman" w:hAnsi="Times New Roman" w:cs="Times New Roman" w:hint="eastAsia"/>
+          <w:sz w:val="24"/>
+          <w:szCs w:val="24"/>
+          <w:vertAlign w:val="subscript"/>
+        </w:rPr>
+        <w:t>0</w:t>
+      </w:r>
+      <w:r>
+        <w:rPr>
+          <w:rFonts w:ascii="Times New Roman" w:hAnsi="Times New Roman" w:cs="Times New Roman" w:hint="eastAsia"/>
+          <w:sz w:val="24"/>
+          <w:szCs w:val="24"/>
+        </w:rPr>
+        <w:t>, class scores p</w:t>
+      </w:r>
+      <w:r>
+        <w:rPr>
+          <w:rFonts w:ascii="Times New Roman" w:hAnsi="Times New Roman" w:cs="Times New Roman" w:hint="eastAsia"/>
+          <w:sz w:val="24"/>
+          <w:szCs w:val="24"/>
+          <w:vertAlign w:val="subscript"/>
+        </w:rPr>
+        <w:t>1</w:t>
+      </w:r>
+      <w:proofErr w:type="gramStart"/>
+      <w:r>
+        <w:rPr>
+          <w:rFonts w:ascii="Times New Roman" w:hAnsi="Times New Roman" w:cs="Times New Roman" w:hint="eastAsia"/>
+          <w:sz w:val="24"/>
+          <w:szCs w:val="24"/>
+        </w:rPr>
+        <w:t>,</w:t>
+      </w:r>
+      <w:r>
+        <w:rPr>
+          <w:rFonts w:ascii="Times New Roman" w:hAnsi="Times New Roman" w:cs="Times New Roman"/>
+          <w:sz w:val="24"/>
+          <w:szCs w:val="24"/>
+        </w:rPr>
+        <w:t>…</w:t>
+      </w:r>
+      <w:proofErr w:type="spellStart"/>
+      <w:proofErr w:type="gramEnd"/>
+      <w:r>
+        <w:rPr>
+          <w:rFonts w:ascii="Times New Roman" w:hAnsi="Times New Roman" w:cs="Times New Roman" w:hint="eastAsia"/>
+          <w:sz w:val="24"/>
+          <w:szCs w:val="24"/>
+        </w:rPr>
+        <w:t>p</w:t>
+      </w:r>
+      <w:r>
+        <w:rPr>
+          <w:rFonts w:ascii="Times New Roman" w:hAnsi="Times New Roman" w:cs="Times New Roman" w:hint="eastAsia"/>
+          <w:sz w:val="24"/>
+          <w:szCs w:val="24"/>
+          <w:vertAlign w:val="subscript"/>
+        </w:rPr>
+        <w:t>n</w:t>
+      </w:r>
+      <w:proofErr w:type="spellEnd"/>
+      <w:r>
+        <w:rPr>
+          <w:rFonts w:ascii="Times New Roman" w:hAnsi="Times New Roman" w:cs="Times New Roman" w:hint="eastAsia"/>
+          <w:sz w:val="24"/>
+          <w:szCs w:val="24"/>
+        </w:rPr>
+        <w:t xml:space="preserve"> and finally orientation b</w:t>
+      </w:r>
+      <w:r>
+        <w:rPr>
+          <w:rFonts w:ascii="Times New Roman" w:hAnsi="Times New Roman" w:cs="Times New Roman" w:hint="eastAsia"/>
+          <w:sz w:val="24"/>
+          <w:szCs w:val="24"/>
+          <w:vertAlign w:val="subscript"/>
+        </w:rPr>
+        <w:t>angle</w:t>
+      </w:r>
+      <w:r>
+        <w:rPr>
+          <w:rFonts w:ascii="Times New Roman" w:hAnsi="Times New Roman" w:cs="Times New Roman" w:hint="eastAsia"/>
+          <w:sz w:val="24"/>
+          <w:szCs w:val="24"/>
+        </w:rPr>
+        <w:t xml:space="preserve"> from the incoming feature map. In overall there is just small extension to </w:t>
+      </w:r>
+      <w:proofErr w:type="spellStart"/>
+      <w:r>
+        <w:rPr>
+          <w:rFonts w:ascii="Times New Roman" w:hAnsi="Times New Roman" w:cs="Times New Roman" w:hint="eastAsia"/>
+          <w:sz w:val="24"/>
+          <w:szCs w:val="24"/>
+        </w:rPr>
+        <w:t>yolo</w:t>
+      </w:r>
+      <w:proofErr w:type="spellEnd"/>
+      <w:r>
+        <w:rPr>
+          <w:rFonts w:ascii="Times New Roman" w:hAnsi="Times New Roman" w:cs="Times New Roman" w:hint="eastAsia"/>
+          <w:sz w:val="24"/>
+          <w:szCs w:val="24"/>
+        </w:rPr>
+        <w:t xml:space="preserve"> which is described by following eq. </w:t>
+      </w:r>
+    </w:p>
+    <w:p>
+      <w:pPr>
+        <w:rPr>
+          <w:rFonts w:ascii="Times New Roman" w:hAnsi="Times New Roman" w:cs="Times New Roman" w:hint="eastAsia"/>
+          <w:sz w:val="24"/>
+          <w:szCs w:val="24"/>
+        </w:rPr>
+      </w:pPr>
+      <w:r>
+        <w:rPr>
+          <w:noProof/>
+        </w:rPr>
+        <w:lastRenderedPageBreak/>
+        <w:drawing>
+          <wp:inline distT="0" distB="0" distL="0" distR="0" wp14:anchorId="6564F468" wp14:editId="61E0F850">
+            <wp:extent cx="3053301" cy="1464061"/>
+            <wp:effectExtent l="0" t="0" r="0" b="3175"/>
+            <wp:docPr id="3" name="Picture 3"/>
+            <wp:cNvGraphicFramePr>
+              <a:graphicFrameLocks xmlns:a="http://schemas.openxmlformats.org/drawingml/2006/main" noChangeAspect="1"/>
+            </wp:cNvGraphicFramePr>
+            <a:graphic xmlns:a="http://schemas.openxmlformats.org/drawingml/2006/main">
+              <a:graphicData uri="http://schemas.openxmlformats.org/drawingml/2006/picture">
+                <pic:pic xmlns:pic="http://schemas.openxmlformats.org/drawingml/2006/picture">
+                  <pic:nvPicPr>
+                    <pic:cNvPr id="0" name=""/>
+                    <pic:cNvPicPr/>
+                  </pic:nvPicPr>
+                  <pic:blipFill>
+                    <a:blip r:embed="rId10"/>
+                    <a:stretch>
+                      <a:fillRect/>
+                    </a:stretch>
+                  </pic:blipFill>
+                  <pic:spPr>
+                    <a:xfrm>
+                      <a:off x="0" y="0"/>
+                      <a:ext cx="3055573" cy="1465150"/>
+                    </a:xfrm>
+                    <a:prstGeom prst="rect">
+                      <a:avLst/>
+                    </a:prstGeom>
+                  </pic:spPr>
+                </pic:pic>
+              </a:graphicData>
+            </a:graphic>
+          </wp:inline>
+        </w:drawing>
+      </w:r>
+    </w:p>
+    <w:p>
+      <w:pPr>
+        <w:rPr>
+          <w:rFonts w:ascii="Times New Roman" w:hAnsi="Times New Roman" w:cs="Times New Roman" w:hint="eastAsia"/>
+          <w:b/>
+          <w:sz w:val="24"/>
+          <w:szCs w:val="24"/>
+        </w:rPr>
+      </w:pPr>
+      <w:r>
+        <w:rPr>
+          <w:rFonts w:ascii="Times New Roman" w:hAnsi="Times New Roman" w:cs="Times New Roman" w:hint="eastAsia"/>
+          <w:b/>
+          <w:sz w:val="24"/>
+          <w:szCs w:val="24"/>
+        </w:rPr>
+        <w:t>Anchor Box Design</w:t>
+      </w:r>
+    </w:p>
+    <w:p>
+      <w:pPr>
+        <w:rPr>
+          <w:rFonts w:ascii="Times New Roman" w:hAnsi="Times New Roman" w:cs="Times New Roman" w:hint="eastAsia"/>
+          <w:sz w:val="24"/>
+          <w:szCs w:val="24"/>
+        </w:rPr>
+      </w:pPr>
+      <w:r>
+        <w:rPr>
+          <w:rFonts w:ascii="Times New Roman" w:hAnsi="Times New Roman" w:cs="Times New Roman"/>
+          <w:sz w:val="24"/>
+          <w:szCs w:val="24"/>
+        </w:rPr>
+        <w:t>Complex-</w:t>
+      </w:r>
+      <w:proofErr w:type="spellStart"/>
+      <w:r>
+        <w:rPr>
+          <w:rFonts w:ascii="Times New Roman" w:hAnsi="Times New Roman" w:cs="Times New Roman"/>
+          <w:sz w:val="24"/>
+          <w:szCs w:val="24"/>
+        </w:rPr>
+        <w:t>yolo</w:t>
+      </w:r>
+      <w:proofErr w:type="spellEnd"/>
+      <w:r>
+        <w:rPr>
+          <w:rFonts w:ascii="Times New Roman" w:hAnsi="Times New Roman" w:cs="Times New Roman"/>
+          <w:sz w:val="24"/>
+          <w:szCs w:val="24"/>
+        </w:rPr>
+        <w:t xml:space="preserve"> defined only three </w:t>
+      </w:r>
+      <w:proofErr w:type="spellStart"/>
+      <w:r>
+        <w:rPr>
+          <w:rFonts w:ascii="Times New Roman" w:hAnsi="Times New Roman" w:cs="Times New Roman"/>
+          <w:sz w:val="24"/>
+          <w:szCs w:val="24"/>
+        </w:rPr>
+        <w:t>differentsizes</w:t>
+      </w:r>
+      <w:proofErr w:type="spellEnd"/>
+      <w:r>
+        <w:rPr>
+          <w:rFonts w:ascii="Times New Roman" w:hAnsi="Times New Roman" w:cs="Times New Roman"/>
+          <w:sz w:val="24"/>
+          <w:szCs w:val="24"/>
+        </w:rPr>
+        <w:t xml:space="preserve"> and two angle directions as priors, based on the distribution of boxes within</w:t>
+      </w:r>
+      <w:r>
+        <w:rPr>
+          <w:rFonts w:ascii="Times New Roman" w:hAnsi="Times New Roman" w:cs="Times New Roman" w:hint="eastAsia"/>
+          <w:sz w:val="24"/>
+          <w:szCs w:val="24"/>
+        </w:rPr>
+        <w:t xml:space="preserve"> </w:t>
+      </w:r>
+      <w:r>
+        <w:rPr>
+          <w:rFonts w:ascii="Times New Roman" w:hAnsi="Times New Roman" w:cs="Times New Roman"/>
+          <w:sz w:val="24"/>
+          <w:szCs w:val="24"/>
+        </w:rPr>
+        <w:t>the KITTI dataset: i) vehicle size (heading up); ii) vehicle size (heading down); iii) cyclist size (heading up); iv) cyclist size (heading down); v) pedestrian size (heading left).</w:t>
+      </w:r>
+    </w:p>
+    <w:p>
+      <w:pPr>
+        <w:rPr>
+          <w:rFonts w:ascii="Times New Roman" w:hAnsi="Times New Roman" w:cs="Times New Roman" w:hint="eastAsia"/>
+          <w:b/>
+          <w:sz w:val="24"/>
+          <w:szCs w:val="24"/>
+        </w:rPr>
+      </w:pPr>
+      <w:r>
+        <w:rPr>
+          <w:rFonts w:ascii="Times New Roman" w:hAnsi="Times New Roman" w:cs="Times New Roman" w:hint="eastAsia"/>
+          <w:b/>
+          <w:sz w:val="24"/>
+          <w:szCs w:val="24"/>
+        </w:rPr>
+        <w:t>Complex Angle Regression</w:t>
+      </w:r>
+    </w:p>
+    <w:p>
+      <w:pPr>
+        <w:rPr>
+          <w:rFonts w:ascii="Times New Roman" w:hAnsi="Times New Roman" w:cs="Times New Roman" w:hint="eastAsia"/>
+          <w:sz w:val="24"/>
+          <w:szCs w:val="24"/>
+        </w:rPr>
+      </w:pPr>
+      <w:r>
+        <w:rPr>
+          <w:rFonts w:ascii="Times New Roman" w:hAnsi="Times New Roman" w:cs="Times New Roman" w:hint="eastAsia"/>
+          <w:sz w:val="24"/>
+          <w:szCs w:val="24"/>
+        </w:rPr>
+        <w:t xml:space="preserve">The orientation angle for each object is obtained from responsible regression parameters </w:t>
+      </w:r>
+      <w:proofErr w:type="spellStart"/>
+      <w:proofErr w:type="gramStart"/>
+      <w:r>
+        <w:rPr>
+          <w:rFonts w:ascii="Times New Roman" w:hAnsi="Times New Roman" w:cs="Times New Roman" w:hint="eastAsia"/>
+          <w:sz w:val="24"/>
+          <w:szCs w:val="24"/>
+        </w:rPr>
+        <w:t>t</w:t>
+      </w:r>
+      <w:r>
+        <w:rPr>
+          <w:rFonts w:ascii="Times New Roman" w:hAnsi="Times New Roman" w:cs="Times New Roman" w:hint="eastAsia"/>
+          <w:sz w:val="24"/>
+          <w:szCs w:val="24"/>
+          <w:vertAlign w:val="subscript"/>
+        </w:rPr>
+        <w:t>im</w:t>
+      </w:r>
+      <w:proofErr w:type="spellEnd"/>
+      <w:proofErr w:type="gramEnd"/>
+      <w:r>
+        <w:rPr>
+          <w:rFonts w:ascii="Times New Roman" w:hAnsi="Times New Roman" w:cs="Times New Roman" w:hint="eastAsia"/>
+          <w:sz w:val="24"/>
+          <w:szCs w:val="24"/>
+        </w:rPr>
+        <w:t xml:space="preserve"> and </w:t>
+      </w:r>
+      <w:proofErr w:type="spellStart"/>
+      <w:r>
+        <w:rPr>
+          <w:rFonts w:ascii="Times New Roman" w:hAnsi="Times New Roman" w:cs="Times New Roman" w:hint="eastAsia"/>
+          <w:sz w:val="24"/>
+          <w:szCs w:val="24"/>
+        </w:rPr>
+        <w:t>t</w:t>
+      </w:r>
+      <w:r>
+        <w:rPr>
+          <w:rFonts w:ascii="Times New Roman" w:hAnsi="Times New Roman" w:cs="Times New Roman" w:hint="eastAsia"/>
+          <w:sz w:val="24"/>
+          <w:szCs w:val="24"/>
+          <w:vertAlign w:val="subscript"/>
+        </w:rPr>
+        <w:t>re</w:t>
+      </w:r>
+      <w:proofErr w:type="spellEnd"/>
+      <w:r>
+        <w:rPr>
+          <w:rFonts w:ascii="Times New Roman" w:hAnsi="Times New Roman" w:cs="Times New Roman" w:hint="eastAsia"/>
+          <w:sz w:val="24"/>
+          <w:szCs w:val="24"/>
+        </w:rPr>
+        <w:t xml:space="preserve">, the angle is given simply by using following equation:  </w:t>
+      </w:r>
+      <w:r>
+        <w:rPr>
+          <w:noProof/>
+        </w:rPr>
+        <w:drawing>
+          <wp:inline distT="0" distB="0" distL="0" distR="0" wp14:anchorId="428608AA" wp14:editId="51943696">
+            <wp:extent cx="1359673" cy="225569"/>
+            <wp:effectExtent l="0" t="0" r="0" b="3175"/>
+            <wp:docPr id="5" name="Picture 5"/>
+            <wp:cNvGraphicFramePr>
+              <a:graphicFrameLocks xmlns:a="http://schemas.openxmlformats.org/drawingml/2006/main" noChangeAspect="1"/>
+            </wp:cNvGraphicFramePr>
+            <a:graphic xmlns:a="http://schemas.openxmlformats.org/drawingml/2006/main">
+              <a:graphicData uri="http://schemas.openxmlformats.org/drawingml/2006/picture">
+                <pic:pic xmlns:pic="http://schemas.openxmlformats.org/drawingml/2006/picture">
+                  <pic:nvPicPr>
+                    <pic:cNvPr id="0" name=""/>
+                    <pic:cNvPicPr/>
+                  </pic:nvPicPr>
+                  <pic:blipFill>
+                    <a:blip r:embed="rId11"/>
+                    <a:stretch>
+                      <a:fillRect/>
+                    </a:stretch>
+                  </pic:blipFill>
+                  <pic:spPr>
+                    <a:xfrm>
+                      <a:off x="0" y="0"/>
+                      <a:ext cx="1363626" cy="226225"/>
+                    </a:xfrm>
+                    <a:prstGeom prst="rect">
+                      <a:avLst/>
+                    </a:prstGeom>
+                  </pic:spPr>
+                </pic:pic>
+              </a:graphicData>
+            </a:graphic>
+          </wp:inline>
+        </w:drawing>
+      </w:r>
+      <w:r>
+        <w:rPr>
+          <w:rFonts w:ascii="Times New Roman" w:hAnsi="Times New Roman" w:cs="Times New Roman" w:hint="eastAsia"/>
+          <w:sz w:val="24"/>
+          <w:szCs w:val="24"/>
+        </w:rPr>
+        <w:t xml:space="preserve"> </w:t>
+      </w:r>
+    </w:p>
+    <w:p>
+      <w:pPr>
+        <w:jc w:val="center"/>
+        <w:rPr>
+          <w:rFonts w:ascii="Times New Roman" w:hAnsi="Times New Roman" w:cs="Times New Roman" w:hint="eastAsia"/>
+          <w:sz w:val="24"/>
+          <w:szCs w:val="24"/>
+        </w:rPr>
+      </w:pPr>
+      <w:r>
+        <w:rPr>
+          <w:noProof/>
+        </w:rPr>
+        <w:drawing>
+          <wp:inline distT="0" distB="0" distL="0" distR="0" wp14:anchorId="1E468688" wp14:editId="74C7C195">
+            <wp:extent cx="5620138" cy="3148717"/>
+            <wp:effectExtent l="0" t="0" r="0" b="0"/>
+            <wp:docPr id="6" name="Picture 6"/>
+            <wp:cNvGraphicFramePr>
+              <a:graphicFrameLocks xmlns:a="http://schemas.openxmlformats.org/drawingml/2006/main" noChangeAspect="1"/>
+            </wp:cNvGraphicFramePr>
+            <a:graphic xmlns:a="http://schemas.openxmlformats.org/drawingml/2006/main">
+              <a:graphicData uri="http://schemas.openxmlformats.org/drawingml/2006/picture">
+                <pic:pic xmlns:pic="http://schemas.openxmlformats.org/drawingml/2006/picture">
+                  <pic:nvPicPr>
+                    <pic:cNvPr id="0" name=""/>
+                    <pic:cNvPicPr/>
+                  </pic:nvPicPr>
+                  <pic:blipFill>
+                    <a:blip r:embed="rId12"/>
+                    <a:stretch>
+                      <a:fillRect/>
+                    </a:stretch>
+                  </pic:blipFill>
+                  <pic:spPr>
+                    <a:xfrm>
+                      <a:off x="0" y="0"/>
+                      <a:ext cx="5622908" cy="3150269"/>
+                    </a:xfrm>
+                    <a:prstGeom prst="rect">
+                      <a:avLst/>
+                    </a:prstGeom>
+                  </pic:spPr>
+                </pic:pic>
+              </a:graphicData>
+            </a:graphic>
+          </wp:inline>
+        </w:drawing>
+      </w:r>
+    </w:p>
+    <w:p>
+      <w:pPr>
+        <w:rPr>
+          <w:rFonts w:ascii="Times New Roman" w:hAnsi="Times New Roman" w:cs="Times New Roman" w:hint="eastAsia"/>
+          <w:b/>
+          <w:sz w:val="24"/>
+          <w:szCs w:val="24"/>
+        </w:rPr>
+      </w:pPr>
+      <w:r>
+        <w:rPr>
+          <w:rFonts w:ascii="Times New Roman" w:hAnsi="Times New Roman" w:cs="Times New Roman" w:hint="eastAsia"/>
+          <w:b/>
+          <w:sz w:val="24"/>
+          <w:szCs w:val="24"/>
+        </w:rPr>
+        <w:t>Loss Function</w:t>
+      </w:r>
+    </w:p>
+    <w:p>
+      <w:pPr>
+        <w:rPr>
+          <w:rFonts w:ascii="Times New Roman" w:hAnsi="Times New Roman" w:cs="Times New Roman" w:hint="eastAsia"/>
+          <w:sz w:val="24"/>
+          <w:szCs w:val="24"/>
+        </w:rPr>
+      </w:pPr>
+      <w:r>
+        <w:rPr>
+          <w:rFonts w:ascii="Times New Roman" w:hAnsi="Times New Roman" w:cs="Times New Roman"/>
+          <w:sz w:val="24"/>
+          <w:szCs w:val="24"/>
+        </w:rPr>
+        <w:t>The</w:t>
+      </w:r>
+      <w:r>
+        <w:rPr>
+          <w:rFonts w:ascii="Times New Roman" w:hAnsi="Times New Roman" w:cs="Times New Roman" w:hint="eastAsia"/>
+          <w:sz w:val="24"/>
+          <w:szCs w:val="24"/>
+        </w:rPr>
+        <w:t xml:space="preserve"> complex-</w:t>
+      </w:r>
+      <w:proofErr w:type="spellStart"/>
+      <w:r>
+        <w:rPr>
+          <w:rFonts w:ascii="Times New Roman" w:hAnsi="Times New Roman" w:cs="Times New Roman" w:hint="eastAsia"/>
+          <w:sz w:val="24"/>
+          <w:szCs w:val="24"/>
+        </w:rPr>
+        <w:t>yolo</w:t>
+      </w:r>
+      <w:proofErr w:type="spellEnd"/>
+      <w:r>
+        <w:rPr>
+          <w:rFonts w:ascii="Times New Roman" w:hAnsi="Times New Roman" w:cs="Times New Roman" w:hint="eastAsia"/>
+          <w:sz w:val="24"/>
+          <w:szCs w:val="24"/>
+        </w:rPr>
+        <w:t xml:space="preserve"> loss function is simple extension to </w:t>
+      </w:r>
+      <w:proofErr w:type="spellStart"/>
+      <w:r>
+        <w:rPr>
+          <w:rFonts w:ascii="Times New Roman" w:hAnsi="Times New Roman" w:cs="Times New Roman" w:hint="eastAsia"/>
+          <w:sz w:val="24"/>
+          <w:szCs w:val="24"/>
+        </w:rPr>
+        <w:t>yolo</w:t>
+      </w:r>
+      <w:proofErr w:type="spellEnd"/>
+      <w:r>
+        <w:rPr>
+          <w:rFonts w:ascii="Times New Roman" w:hAnsi="Times New Roman" w:cs="Times New Roman" w:hint="eastAsia"/>
+          <w:sz w:val="24"/>
+          <w:szCs w:val="24"/>
+        </w:rPr>
+        <w:t xml:space="preserve"> loss function. </w:t>
+      </w:r>
+    </w:p>
+    <w:p>
+      <w:pPr>
+        <w:rPr>
+          <w:rFonts w:ascii="Times New Roman" w:hAnsi="Times New Roman" w:cs="Times New Roman" w:hint="eastAsia"/>
+          <w:sz w:val="24"/>
+          <w:szCs w:val="24"/>
+        </w:rPr>
+      </w:pPr>
+      <w:r>
+        <w:rPr>
+          <w:noProof/>
+        </w:rPr>
+        <w:lastRenderedPageBreak/>
+        <w:drawing>
+          <wp:inline distT="0" distB="0" distL="0" distR="0" wp14:anchorId="071330D8" wp14:editId="339412B7">
+            <wp:extent cx="1733384" cy="444141"/>
+            <wp:effectExtent l="0" t="0" r="635" b="0"/>
+            <wp:docPr id="7" name="Picture 7"/>
+            <wp:cNvGraphicFramePr>
+              <a:graphicFrameLocks xmlns:a="http://schemas.openxmlformats.org/drawingml/2006/main" noChangeAspect="1"/>
+            </wp:cNvGraphicFramePr>
+            <a:graphic xmlns:a="http://schemas.openxmlformats.org/drawingml/2006/main">
+              <a:graphicData uri="http://schemas.openxmlformats.org/drawingml/2006/picture">
+                <pic:pic xmlns:pic="http://schemas.openxmlformats.org/drawingml/2006/picture">
+                  <pic:nvPicPr>
+                    <pic:cNvPr id="0" name=""/>
+                    <pic:cNvPicPr/>
+                  </pic:nvPicPr>
+                  <pic:blipFill>
+                    <a:blip r:embed="rId13"/>
+                    <a:stretch>
+                      <a:fillRect/>
+                    </a:stretch>
+                  </pic:blipFill>
+                  <pic:spPr>
+                    <a:xfrm>
+                      <a:off x="0" y="0"/>
+                      <a:ext cx="1738423" cy="445432"/>
+                    </a:xfrm>
+                    <a:prstGeom prst="rect">
+                      <a:avLst/>
+                    </a:prstGeom>
+                  </pic:spPr>
+                </pic:pic>
+              </a:graphicData>
+            </a:graphic>
+          </wp:inline>
+        </w:drawing>
+      </w:r>
+    </w:p>
+    <w:p>
+      <w:pPr>
+        <w:rPr>
+          <w:rFonts w:ascii="Times New Roman" w:hAnsi="Times New Roman" w:cs="Times New Roman" w:hint="eastAsia"/>
+          <w:sz w:val="24"/>
+          <w:szCs w:val="24"/>
+        </w:rPr>
+      </w:pPr>
+      <w:r>
+        <w:rPr>
+          <w:rFonts w:ascii="Times New Roman" w:hAnsi="Times New Roman" w:cs="Times New Roman" w:hint="eastAsia"/>
+          <w:sz w:val="24"/>
+          <w:szCs w:val="24"/>
+        </w:rPr>
+        <w:t xml:space="preserve">Yolo loss: </w:t>
+      </w:r>
+    </w:p>
+    <w:p>
+      <w:pPr>
+        <w:rPr>
+          <w:rFonts w:ascii="Times New Roman" w:hAnsi="Times New Roman" w:cs="Times New Roman" w:hint="eastAsia"/>
+          <w:sz w:val="24"/>
+          <w:szCs w:val="24"/>
+        </w:rPr>
+      </w:pPr>
+      <w:r>
+        <w:rPr>
+          <w:noProof/>
+        </w:rPr>
+        <w:drawing>
+          <wp:inline distT="0" distB="0" distL="0" distR="0" wp14:anchorId="3338B723" wp14:editId="682AC7D2">
+            <wp:extent cx="4548146" cy="3100125"/>
+            <wp:effectExtent l="0" t="0" r="5080" b="5080"/>
+            <wp:docPr id="8" name="Picture 8"/>
+            <wp:cNvGraphicFramePr>
+              <a:graphicFrameLocks xmlns:a="http://schemas.openxmlformats.org/drawingml/2006/main" noChangeAspect="1"/>
+            </wp:cNvGraphicFramePr>
+            <a:graphic xmlns:a="http://schemas.openxmlformats.org/drawingml/2006/main">
+              <a:graphicData uri="http://schemas.openxmlformats.org/drawingml/2006/picture">
+                <pic:pic xmlns:pic="http://schemas.openxmlformats.org/drawingml/2006/picture">
+                  <pic:nvPicPr>
+                    <pic:cNvPr id="0" name=""/>
+                    <pic:cNvPicPr/>
+                  </pic:nvPicPr>
+                  <pic:blipFill>
+                    <a:blip r:embed="rId14"/>
+                    <a:stretch>
+                      <a:fillRect/>
+                    </a:stretch>
+                  </pic:blipFill>
+                  <pic:spPr>
+                    <a:xfrm>
+                      <a:off x="0" y="0"/>
+                      <a:ext cx="4552738" cy="3103255"/>
+                    </a:xfrm>
+                    <a:prstGeom prst="rect">
+                      <a:avLst/>
+                    </a:prstGeom>
+                  </pic:spPr>
+                </pic:pic>
+              </a:graphicData>
+            </a:graphic>
+          </wp:inline>
+        </w:drawing>
+      </w:r>
+    </w:p>
+    <w:p>
+      <w:pPr>
+        <w:rPr>
+          <w:rFonts w:ascii="Times New Roman" w:hAnsi="Times New Roman" w:cs="Times New Roman" w:hint="eastAsia"/>
+          <w:sz w:val="24"/>
+          <w:szCs w:val="24"/>
+        </w:rPr>
+      </w:pPr>
+      <w:r>
+        <w:rPr>
+          <w:rFonts w:ascii="Times New Roman" w:hAnsi="Times New Roman" w:cs="Times New Roman" w:hint="eastAsia"/>
+          <w:sz w:val="24"/>
+          <w:szCs w:val="24"/>
+        </w:rPr>
+        <w:t xml:space="preserve">Euler loss: </w:t>
+      </w:r>
+    </w:p>
+    <w:p>
+      <w:pPr>
+        <w:rPr>
+          <w:rFonts w:ascii="Times New Roman" w:hAnsi="Times New Roman" w:cs="Times New Roman" w:hint="eastAsia"/>
+          <w:sz w:val="24"/>
+          <w:szCs w:val="24"/>
+        </w:rPr>
+      </w:pPr>
+      <w:r>
+        <w:rPr>
+          <w:noProof/>
+        </w:rPr>
+        <w:drawing>
+          <wp:inline distT="0" distB="0" distL="0" distR="0" wp14:anchorId="184CB5C0" wp14:editId="1ADC9781">
+            <wp:extent cx="4548146" cy="1381451"/>
+            <wp:effectExtent l="0" t="0" r="5080" b="9525"/>
+            <wp:docPr id="9" name="Picture 9"/>
+            <wp:cNvGraphicFramePr>
+              <a:graphicFrameLocks xmlns:a="http://schemas.openxmlformats.org/drawingml/2006/main" noChangeAspect="1"/>
+            </wp:cNvGraphicFramePr>
+            <a:graphic xmlns:a="http://schemas.openxmlformats.org/drawingml/2006/main">
+              <a:graphicData uri="http://schemas.openxmlformats.org/drawingml/2006/picture">
+                <pic:pic xmlns:pic="http://schemas.openxmlformats.org/drawingml/2006/picture">
+                  <pic:nvPicPr>
+                    <pic:cNvPr id="0" name=""/>
+                    <pic:cNvPicPr/>
+                  </pic:nvPicPr>
+                  <pic:blipFill>
+                    <a:blip r:embed="rId15"/>
+                    <a:stretch>
+                      <a:fillRect/>
+                    </a:stretch>
+                  </pic:blipFill>
+                  <pic:spPr>
+                    <a:xfrm>
+                      <a:off x="0" y="0"/>
+                      <a:ext cx="4552017" cy="1382627"/>
+                    </a:xfrm>
+                    <a:prstGeom prst="rect">
+                      <a:avLst/>
+                    </a:prstGeom>
+                  </pic:spPr>
+                </pic:pic>
+              </a:graphicData>
+            </a:graphic>
+          </wp:inline>
+        </w:drawing>
+      </w:r>
+    </w:p>
+    <w:p>
+      <w:pPr>
+        <w:rPr>
+          <w:rFonts w:ascii="Times New Roman" w:hAnsi="Times New Roman" w:cs="Times New Roman" w:hint="eastAsia"/>
+          <w:sz w:val="24"/>
+          <w:szCs w:val="24"/>
+        </w:rPr>
+      </w:pPr>
+      <w:proofErr w:type="spellStart"/>
+      <w:r>
+        <w:rPr>
+          <w:rFonts w:ascii="Times New Roman" w:hAnsi="Times New Roman" w:cs="Times New Roman"/>
+          <w:sz w:val="24"/>
+          <w:szCs w:val="24"/>
+        </w:rPr>
+        <w:t>P</w:t>
+      </w:r>
+      <w:r>
+        <w:rPr>
+          <w:rFonts w:ascii="Times New Roman" w:hAnsi="Times New Roman" w:cs="Times New Roman" w:hint="eastAsia"/>
+          <w:sz w:val="24"/>
+          <w:szCs w:val="24"/>
+        </w:rPr>
+        <w:t>ytorch</w:t>
+      </w:r>
+      <w:proofErr w:type="spellEnd"/>
+      <w:r>
+        <w:rPr>
+          <w:rFonts w:ascii="Times New Roman" w:hAnsi="Times New Roman" w:cs="Times New Roman" w:hint="eastAsia"/>
+          <w:sz w:val="24"/>
+          <w:szCs w:val="24"/>
+        </w:rPr>
+        <w:t xml:space="preserve">-implementation: </w:t>
+      </w:r>
+      <w:hyperlink r:id="rId16" w:history="1">
+        <w:r>
+          <w:rPr>
+            <w:rStyle w:val="Hyperlink"/>
+            <w:rFonts w:ascii="Times New Roman" w:hAnsi="Times New Roman" w:cs="Times New Roman"/>
+            <w:sz w:val="24"/>
+            <w:szCs w:val="24"/>
+          </w:rPr>
+          <w:t>https://github.com/AI-liu/Complex-YOLO/blob/master/region_loss.py</w:t>
+        </w:r>
+      </w:hyperlink>
+      <w:r>
+        <w:rPr>
+          <w:rFonts w:ascii="Times New Roman" w:hAnsi="Times New Roman" w:cs="Times New Roman" w:hint="eastAsia"/>
+          <w:sz w:val="24"/>
+          <w:szCs w:val="24"/>
+        </w:rPr>
+        <w:t xml:space="preserve"> </w:t>
+      </w:r>
+    </w:p>
+    <w:p>
+      <w:pPr>
+        <w:rPr>
+          <w:rFonts w:ascii="Times New Roman" w:hAnsi="Times New Roman" w:cs="Times New Roman" w:hint="eastAsia"/>
+          <w:b/>
+          <w:sz w:val="24"/>
+          <w:szCs w:val="24"/>
+        </w:rPr>
+      </w:pPr>
+      <w:r>
+        <w:rPr>
+          <w:rFonts w:ascii="Times New Roman" w:hAnsi="Times New Roman" w:cs="Times New Roman" w:hint="eastAsia"/>
+          <w:b/>
+          <w:sz w:val="24"/>
+          <w:szCs w:val="24"/>
+        </w:rPr>
+        <w:t>Training Details</w:t>
+      </w:r>
+    </w:p>
+    <w:p>
+      <w:pPr>
+        <w:rPr>
+          <w:rFonts w:ascii="Times New Roman" w:hAnsi="Times New Roman" w:cs="Times New Roman" w:hint="eastAsia"/>
+          <w:sz w:val="24"/>
+          <w:szCs w:val="24"/>
+        </w:rPr>
+      </w:pPr>
+      <w:r>
+        <w:rPr>
+          <w:rFonts w:ascii="Times New Roman" w:hAnsi="Times New Roman" w:cs="Times New Roman" w:hint="eastAsia"/>
+          <w:sz w:val="24"/>
+          <w:szCs w:val="24"/>
+        </w:rPr>
+        <w:t>Stochastic gradient descent with a weight decay of 0.0005 and momentum 0.9</w:t>
+      </w:r>
+    </w:p>
+    <w:p>
+      <w:pPr>
+        <w:rPr>
+          <w:rFonts w:ascii="Times New Roman" w:hAnsi="Times New Roman" w:cs="Times New Roman" w:hint="eastAsia"/>
+          <w:sz w:val="24"/>
+          <w:szCs w:val="24"/>
+        </w:rPr>
+      </w:pPr>
+      <w:r>
+        <w:rPr>
+          <w:rFonts w:ascii="Times New Roman" w:hAnsi="Times New Roman" w:cs="Times New Roman" w:hint="eastAsia"/>
+          <w:sz w:val="24"/>
+          <w:szCs w:val="24"/>
+        </w:rPr>
+        <w:t>The problem with KITTI dataset is data distribution among classes. The class distribution with more than 75% Car, less than 4% Cyclist and less than 15% Pedestrian is disadvantageous. They mentioned this issue in the paper but didn</w:t>
+      </w:r>
+      <w:r>
+        <w:rPr>
+          <w:rFonts w:ascii="Times New Roman" w:hAnsi="Times New Roman" w:cs="Times New Roman"/>
+          <w:sz w:val="24"/>
+          <w:szCs w:val="24"/>
+        </w:rPr>
+        <w:t>’</w:t>
+      </w:r>
+      <w:r>
+        <w:rPr>
+          <w:rFonts w:ascii="Times New Roman" w:hAnsi="Times New Roman" w:cs="Times New Roman" w:hint="eastAsia"/>
+          <w:sz w:val="24"/>
+          <w:szCs w:val="24"/>
+        </w:rPr>
+        <w:t xml:space="preserve">t provide any solution for this data distribution problem. </w:t>
+      </w:r>
+    </w:p>
+    <w:p>
+      <w:pPr>
+        <w:rPr>
+          <w:rFonts w:ascii="Times New Roman" w:hAnsi="Times New Roman" w:cs="Times New Roman" w:hint="eastAsia"/>
+          <w:sz w:val="24"/>
+          <w:szCs w:val="24"/>
+        </w:rPr>
+      </w:pPr>
+      <w:r>
+        <w:rPr>
+          <w:rFonts w:ascii="Times New Roman" w:hAnsi="Times New Roman" w:cs="Times New Roman"/>
+          <w:sz w:val="24"/>
+          <w:szCs w:val="24"/>
+        </w:rPr>
+        <w:lastRenderedPageBreak/>
+        <w:t>For the first epochs, we started with a small learning rate to ensure convergence. After some epochs, we scaled the learning rate up and continued to gradually decrease it for up to 1,000 epochs.</w:t>
+      </w:r>
+    </w:p>
+    <w:p>
+      <w:pPr>
+        <w:rPr>
+          <w:rFonts w:ascii="Times New Roman" w:hAnsi="Times New Roman" w:cs="Times New Roman" w:hint="eastAsia"/>
+          <w:b/>
+          <w:sz w:val="24"/>
+          <w:szCs w:val="24"/>
+        </w:rPr>
+      </w:pPr>
+      <w:r>
+        <w:rPr>
+          <w:rFonts w:ascii="Times New Roman" w:hAnsi="Times New Roman" w:cs="Times New Roman" w:hint="eastAsia"/>
+          <w:b/>
+          <w:sz w:val="24"/>
+          <w:szCs w:val="24"/>
+        </w:rPr>
+        <w:t>Results</w:t>
+      </w:r>
+    </w:p>
+    <w:p>
+      <w:pPr>
+        <w:rPr>
+          <w:rFonts w:ascii="Times New Roman" w:hAnsi="Times New Roman" w:cs="Times New Roman" w:hint="eastAsia"/>
+          <w:sz w:val="24"/>
+          <w:szCs w:val="24"/>
+        </w:rPr>
+      </w:pPr>
+      <w:r>
+        <w:rPr>
+          <w:noProof/>
+        </w:rPr>
+        <w:drawing>
+          <wp:inline distT="0" distB="0" distL="0" distR="0" wp14:anchorId="65E530B3" wp14:editId="70995D23">
+            <wp:extent cx="5601364" cy="3132814"/>
+            <wp:effectExtent l="0" t="0" r="0" b="0"/>
+            <wp:docPr id="10" name="Picture 10"/>
+            <wp:cNvGraphicFramePr>
+              <a:graphicFrameLocks xmlns:a="http://schemas.openxmlformats.org/drawingml/2006/main" noChangeAspect="1"/>
+            </wp:cNvGraphicFramePr>
+            <a:graphic xmlns:a="http://schemas.openxmlformats.org/drawingml/2006/main">
+              <a:graphicData uri="http://schemas.openxmlformats.org/drawingml/2006/picture">
+                <pic:pic xmlns:pic="http://schemas.openxmlformats.org/drawingml/2006/picture">
+                  <pic:nvPicPr>
+                    <pic:cNvPr id="0" name=""/>
+                    <pic:cNvPicPr/>
+                  </pic:nvPicPr>
+                  <pic:blipFill>
+                    <a:blip r:embed="rId17"/>
+                    <a:stretch>
+                      <a:fillRect/>
+                    </a:stretch>
+                  </pic:blipFill>
+                  <pic:spPr>
+                    <a:xfrm>
+                      <a:off x="0" y="0"/>
+                      <a:ext cx="5602341" cy="3133361"/>
+                    </a:xfrm>
+                    <a:prstGeom prst="rect">
+                      <a:avLst/>
+                    </a:prstGeom>
+                  </pic:spPr>
+                </pic:pic>
+              </a:graphicData>
+            </a:graphic>
+          </wp:inline>
+        </w:drawing>
+      </w:r>
+    </w:p>
+    <w:p>
+      <w:pPr>
+        <w:rPr>
+          <w:rFonts w:ascii="Times New Roman" w:hAnsi="Times New Roman" w:cs="Times New Roman" w:hint="eastAsia"/>
+          <w:sz w:val="24"/>
+          <w:szCs w:val="24"/>
+        </w:rPr>
+      </w:pPr>
+      <w:r>
+        <w:rPr>
+          <w:noProof/>
+        </w:rPr>
+        <w:drawing>
+          <wp:inline distT="0" distB="0" distL="0" distR="0" wp14:anchorId="3DCD4A6D" wp14:editId="6F55DFEC">
+            <wp:extent cx="5943600" cy="3062605"/>
+            <wp:effectExtent l="0" t="0" r="0" b="4445"/>
+            <wp:docPr id="11" name="Picture 11"/>
+            <wp:cNvGraphicFramePr>
+              <a:graphicFrameLocks xmlns:a="http://schemas.openxmlformats.org/drawingml/2006/main" noChangeAspect="1"/>
+            </wp:cNvGraphicFramePr>
+            <a:graphic xmlns:a="http://schemas.openxmlformats.org/drawingml/2006/main">
+              <a:graphicData uri="http://schemas.openxmlformats.org/drawingml/2006/picture">
+                <pic:pic xmlns:pic="http://schemas.openxmlformats.org/drawingml/2006/picture">
+                  <pic:nvPicPr>
+                    <pic:cNvPr id="0" name=""/>
+                    <pic:cNvPicPr/>
+                  </pic:nvPicPr>
+                  <pic:blipFill>
+                    <a:blip r:embed="rId18"/>
+                    <a:stretch>
+                      <a:fillRect/>
+                    </a:stretch>
+                  </pic:blipFill>
+                  <pic:spPr>
+                    <a:xfrm>
+                      <a:off x="0" y="0"/>
+                      <a:ext cx="5943600" cy="3062605"/>
+                    </a:xfrm>
+                    <a:prstGeom prst="rect">
+                      <a:avLst/>
+                    </a:prstGeom>
+                  </pic:spPr>
+                </pic:pic>
+              </a:graphicData>
+            </a:graphic>
+          </wp:inline>
+        </w:drawing>
+      </w:r>
+    </w:p>
+    <w:p>
+      <w:pPr>
+        <w:rPr>
+          <w:rFonts w:ascii="Times New Roman" w:hAnsi="Times New Roman" w:cs="Times New Roman" w:hint="eastAsia"/>
+          <w:sz w:val="24"/>
+          <w:szCs w:val="24"/>
+        </w:rPr>
+      </w:pPr>
+      <w:r>
+        <w:rPr>
+          <w:noProof/>
+        </w:rPr>
+        <w:lastRenderedPageBreak/>
+        <w:drawing>
+          <wp:inline distT="0" distB="0" distL="0" distR="0" wp14:anchorId="57CA8BFE" wp14:editId="37512AF1">
+            <wp:extent cx="5943600" cy="3054350"/>
+            <wp:effectExtent l="0" t="0" r="0" b="0"/>
+            <wp:docPr id="12" name="Picture 12"/>
+            <wp:cNvGraphicFramePr>
+              <a:graphicFrameLocks xmlns:a="http://schemas.openxmlformats.org/drawingml/2006/main" noChangeAspect="1"/>
+            </wp:cNvGraphicFramePr>
+            <a:graphic xmlns:a="http://schemas.openxmlformats.org/drawingml/2006/main">
+              <a:graphicData uri="http://schemas.openxmlformats.org/drawingml/2006/picture">
+                <pic:pic xmlns:pic="http://schemas.openxmlformats.org/drawingml/2006/picture">
+                  <pic:nvPicPr>
+                    <pic:cNvPr id="0" name=""/>
+                    <pic:cNvPicPr/>
+                  </pic:nvPicPr>
+                  <pic:blipFill>
+                    <a:blip r:embed="rId19"/>
+                    <a:stretch>
+                      <a:fillRect/>
+                    </a:stretch>
+                  </pic:blipFill>
+                  <pic:spPr>
+                    <a:xfrm>
+                      <a:off x="0" y="0"/>
+                      <a:ext cx="5943600" cy="3054350"/>
+                    </a:xfrm>
+                    <a:prstGeom prst="rect">
+                      <a:avLst/>
+                    </a:prstGeom>
+                  </pic:spPr>
+                </pic:pic>
+              </a:graphicData>
+            </a:graphic>
+          </wp:inline>
+        </w:drawing>
+      </w:r>
+    </w:p>
+    <w:p>
+      <w:pPr>
+        <w:rPr>
+          <w:rFonts w:ascii="Times New Roman" w:hAnsi="Times New Roman" w:cs="Times New Roman" w:hint="eastAsia"/>
+          <w:sz w:val="24"/>
+          <w:szCs w:val="24"/>
+        </w:rPr>
+      </w:pPr>
+      <w:r>
+        <w:rPr>
+          <w:noProof/>
+        </w:rPr>
+        <w:drawing>
+          <wp:inline distT="0" distB="0" distL="0" distR="0" wp14:anchorId="1348B7A4" wp14:editId="5C0BA81E">
+            <wp:extent cx="5943600" cy="4826000"/>
+            <wp:effectExtent l="0" t="0" r="0" b="0"/>
+            <wp:docPr id="16" name="Picture 16"/>
+            <wp:cNvGraphicFramePr>
+              <a:graphicFrameLocks xmlns:a="http://schemas.openxmlformats.org/drawingml/2006/main" noChangeAspect="1"/>
+            </wp:cNvGraphicFramePr>
+            <a:graphic xmlns:a="http://schemas.openxmlformats.org/drawingml/2006/main">
+              <a:graphicData uri="http://schemas.openxmlformats.org/drawingml/2006/picture">
+                <pic:pic xmlns:pic="http://schemas.openxmlformats.org/drawingml/2006/picture">
+                  <pic:nvPicPr>
+                    <pic:cNvPr id="0" name=""/>
+                    <pic:cNvPicPr/>
+                  </pic:nvPicPr>
+                  <pic:blipFill>
+                    <a:blip r:embed="rId20"/>
+                    <a:stretch>
+                      <a:fillRect/>
+                    </a:stretch>
+                  </pic:blipFill>
+                  <pic:spPr>
+                    <a:xfrm>
+                      <a:off x="0" y="0"/>
+                      <a:ext cx="5943600" cy="4826000"/>
+                    </a:xfrm>
+                    <a:prstGeom prst="rect">
+                      <a:avLst/>
+                    </a:prstGeom>
+                  </pic:spPr>
+                </pic:pic>
+              </a:graphicData>
+            </a:graphic>
+          </wp:inline>
+        </w:drawing>
+      </w:r>
+    </w:p>
+    <w:p>
+      <w:pPr>
+        <w:rPr>
+          <w:rFonts w:ascii="Times New Roman" w:hAnsi="Times New Roman" w:cs="Times New Roman" w:hint="eastAsia"/>
+          <w:sz w:val="24"/>
+          <w:szCs w:val="24"/>
+        </w:rPr>
       </w:pPr>
       <w:bookmarkStart w:id="0" w:name="_GoBack"/>
+      <w:r>
+        <w:rPr>
+          <w:noProof/>
+        </w:rPr>
+        <w:lastRenderedPageBreak/>
+        <w:drawing>
+          <wp:inline distT="0" distB="0" distL="0" distR="0" wp14:anchorId="67F81865" wp14:editId="1508487D">
+            <wp:extent cx="5943600" cy="3007995"/>
+            <wp:effectExtent l="0" t="0" r="0" b="1905"/>
+            <wp:docPr id="17" name="Picture 17"/>
+            <wp:cNvGraphicFramePr>
+              <a:graphicFrameLocks xmlns:a="http://schemas.openxmlformats.org/drawingml/2006/main" noChangeAspect="1"/>
+            </wp:cNvGraphicFramePr>
+            <a:graphic xmlns:a="http://schemas.openxmlformats.org/drawingml/2006/main">
+              <a:graphicData uri="http://schemas.openxmlformats.org/drawingml/2006/picture">
+                <pic:pic xmlns:pic="http://schemas.openxmlformats.org/drawingml/2006/picture">
+                  <pic:nvPicPr>
+                    <pic:cNvPr id="0" name=""/>
+                    <pic:cNvPicPr/>
+                  </pic:nvPicPr>
+                  <pic:blipFill>
+                    <a:blip r:embed="rId21"/>
+                    <a:stretch>
+                      <a:fillRect/>
+                    </a:stretch>
+                  </pic:blipFill>
+                  <pic:spPr>
+                    <a:xfrm>
+                      <a:off x="0" y="0"/>
+                      <a:ext cx="5943600" cy="3007995"/>
+                    </a:xfrm>
+                    <a:prstGeom prst="rect">
+                      <a:avLst/>
+                    </a:prstGeom>
+                  </pic:spPr>
+                </pic:pic>
+              </a:graphicData>
+            </a:graphic>
+          </wp:inline>
+        </w:drawing>
+      </w:r>
       <w:bookmarkEnd w:id="0"/>
+    </w:p>
+    <w:p>
+      <w:pPr>
+        <w:rPr>
+          <w:rFonts w:ascii="Times New Roman" w:hAnsi="Times New Roman" w:cs="Times New Roman" w:hint="eastAsia"/>
+          <w:b/>
+          <w:sz w:val="24"/>
+          <w:szCs w:val="24"/>
+        </w:rPr>
+      </w:pPr>
+      <w:r>
+        <w:rPr>
+          <w:rFonts w:ascii="Times New Roman" w:hAnsi="Times New Roman" w:cs="Times New Roman" w:hint="eastAsia"/>
+          <w:b/>
+          <w:sz w:val="24"/>
+          <w:szCs w:val="24"/>
+        </w:rPr>
+        <w:t xml:space="preserve">References </w:t>
+      </w:r>
+    </w:p>
+    <w:p>
+      <w:pPr>
+        <w:pStyle w:val="ListParagraph"/>
+        <w:numPr>
+          <w:ilvl w:val="0"/>
+          <w:numId w:val="2"/>
+        </w:numPr>
+        <w:ind w:left="360"/>
+        <w:rPr>
+          <w:rFonts w:ascii="Times New Roman" w:hAnsi="Times New Roman" w:cs="Times New Roman" w:hint="eastAsia"/>
+          <w:sz w:val="24"/>
+          <w:szCs w:val="24"/>
+        </w:rPr>
+      </w:pPr>
+      <w:r>
+        <w:rPr>
+          <w:rFonts w:ascii="Arial" w:hAnsi="Arial" w:cs="Arial"/>
+          <w:color w:val="222222"/>
+          <w:sz w:val="20"/>
+          <w:szCs w:val="20"/>
+          <w:shd w:val="clear" w:color="auto" w:fill="FFFFFF"/>
+        </w:rPr>
+        <w:t xml:space="preserve">Chen, </w:t>
+      </w:r>
+      <w:proofErr w:type="spellStart"/>
+      <w:r>
+        <w:rPr>
+          <w:rFonts w:ascii="Arial" w:hAnsi="Arial" w:cs="Arial"/>
+          <w:color w:val="222222"/>
+          <w:sz w:val="20"/>
+          <w:szCs w:val="20"/>
+          <w:shd w:val="clear" w:color="auto" w:fill="FFFFFF"/>
+        </w:rPr>
+        <w:t>Xiaozhi</w:t>
+      </w:r>
+      <w:proofErr w:type="spellEnd"/>
+      <w:r>
+        <w:rPr>
+          <w:rFonts w:ascii="Arial" w:hAnsi="Arial" w:cs="Arial"/>
+          <w:color w:val="222222"/>
+          <w:sz w:val="20"/>
+          <w:szCs w:val="20"/>
+          <w:shd w:val="clear" w:color="auto" w:fill="FFFFFF"/>
+        </w:rPr>
+        <w:t>, et al. "Multi-view 3d object detection network for autonomous driving." </w:t>
+      </w:r>
+      <w:r>
+        <w:rPr>
+          <w:rFonts w:ascii="Arial" w:hAnsi="Arial" w:cs="Arial"/>
+          <w:i/>
+          <w:iCs/>
+          <w:color w:val="222222"/>
+          <w:sz w:val="20"/>
+          <w:szCs w:val="20"/>
+          <w:shd w:val="clear" w:color="auto" w:fill="FFFFFF"/>
+        </w:rPr>
+        <w:t>Proceedings of the IEEE Conference on Computer Vision and Pattern Recognition</w:t>
+      </w:r>
+      <w:r>
+        <w:rPr>
+          <w:rFonts w:ascii="Arial" w:hAnsi="Arial" w:cs="Arial"/>
+          <w:color w:val="222222"/>
+          <w:sz w:val="20"/>
+          <w:szCs w:val="20"/>
+          <w:shd w:val="clear" w:color="auto" w:fill="FFFFFF"/>
+        </w:rPr>
+        <w:t>. 2017.</w:t>
+      </w:r>
+      <w:r>
+        <w:rPr>
+          <w:rFonts w:ascii="Arial" w:hAnsi="Arial" w:cs="Arial" w:hint="eastAsia"/>
+          <w:color w:val="222222"/>
+          <w:sz w:val="20"/>
+          <w:szCs w:val="20"/>
+          <w:shd w:val="clear" w:color="auto" w:fill="FFFFFF"/>
+        </w:rPr>
+        <w:t xml:space="preserve"> </w:t>
+      </w:r>
+      <w:hyperlink r:id="rId22" w:history="1">
+        <w:r>
+          <w:rPr>
+            <w:rStyle w:val="Hyperlink"/>
+            <w:rFonts w:ascii="Times New Roman" w:hAnsi="Times New Roman" w:cs="Times New Roman"/>
+            <w:sz w:val="24"/>
+            <w:szCs w:val="24"/>
+          </w:rPr>
+          <w:t>https://arxiv.org/abs/1611.07759</w:t>
+        </w:r>
+      </w:hyperlink>
+      <w:r>
+        <w:rPr>
+          <w:rFonts w:ascii="Times New Roman" w:hAnsi="Times New Roman" w:cs="Times New Roman" w:hint="eastAsia"/>
+          <w:sz w:val="24"/>
+          <w:szCs w:val="24"/>
+        </w:rPr>
+        <w:t xml:space="preserve"> </w:t>
+      </w:r>
     </w:p>
     <w:sectPr>
       <w:pgSz w:w="12240" w:h="15840"/>
@@ -49,6 +2004,289 @@
     </w:sectPr>
   </w:body>
 </w:document>
+</file>
+
+<file path=word/numbering.xml><?xml version="1.0" encoding="utf-8"?>
+<w:numbering xmlns:wpc="http://schemas.microsoft.com/office/word/2010/wordprocessingCanvas" xmlns:mc="http://schemas.openxmlformats.org/markup-compatibility/2006" xmlns:o="urn:schemas-microsoft-com:office:office" xmlns:r="http://schemas.openxmlformats.org/officeDocument/2006/relationships" xmlns:m="http://schemas.openxmlformats.org/officeDocument/2006/math" xmlns:v="urn:schemas-microsoft-com:vml" xmlns:wp14="http://schemas.microsoft.com/office/word/2010/wordprocessingDrawing" xmlns:wp="http://schemas.openxmlformats.org/drawingml/2006/wordprocessingDrawing" xmlns:w10="urn:schemas-microsoft-com:office:word" xmlns:w="http://schemas.openxmlformats.org/wordprocessingml/2006/main" xmlns:w14="http://schemas.microsoft.com/office/word/2010/wordml" xmlns:wpg="http://schemas.microsoft.com/office/word/2010/wordprocessingGroup" xmlns:wpi="http://schemas.microsoft.com/office/word/2010/wordprocessingInk" xmlns:wne="http://schemas.microsoft.com/office/word/2006/wordml" xmlns:wps="http://schemas.microsoft.com/office/word/2010/wordprocessingShape" mc:Ignorable="w14 wp14">
+  <w:abstractNum w:abstractNumId="0">
+    <w:nsid w:val="1FA524D3"/>
+    <w:multiLevelType w:val="hybridMultilevel"/>
+    <w:tmpl w:val="9E9415CC"/>
+    <w:lvl w:ilvl="0" w:tplc="04090019">
+      <w:start w:val="1"/>
+      <w:numFmt w:val="lowerLetter"/>
+      <w:lvlText w:val="%1."/>
+      <w:lvlJc w:val="left"/>
+      <w:pPr>
+        <w:ind w:left="720" w:hanging="360"/>
+      </w:pPr>
+      <w:rPr>
+        <w:rFonts w:hint="default"/>
+      </w:rPr>
+    </w:lvl>
+    <w:lvl w:ilvl="1" w:tplc="04090019" w:tentative="1">
+      <w:start w:val="1"/>
+      <w:numFmt w:val="lowerLetter"/>
+      <w:lvlText w:val="%2."/>
+      <w:lvlJc w:val="left"/>
+      <w:pPr>
+        <w:ind w:left="1440" w:hanging="360"/>
+      </w:pPr>
+    </w:lvl>
+    <w:lvl w:ilvl="2" w:tplc="0409001B" w:tentative="1">
+      <w:start w:val="1"/>
+      <w:numFmt w:val="lowerRoman"/>
+      <w:lvlText w:val="%3."/>
+      <w:lvlJc w:val="right"/>
+      <w:pPr>
+        <w:ind w:left="2160" w:hanging="180"/>
+      </w:pPr>
+    </w:lvl>
+    <w:lvl w:ilvl="3" w:tplc="0409000F" w:tentative="1">
+      <w:start w:val="1"/>
+      <w:numFmt w:val="decimal"/>
+      <w:lvlText w:val="%4."/>
+      <w:lvlJc w:val="left"/>
+      <w:pPr>
+        <w:ind w:left="2880" w:hanging="360"/>
+      </w:pPr>
+    </w:lvl>
+    <w:lvl w:ilvl="4" w:tplc="04090019" w:tentative="1">
+      <w:start w:val="1"/>
+      <w:numFmt w:val="lowerLetter"/>
+      <w:lvlText w:val="%5."/>
+      <w:lvlJc w:val="left"/>
+      <w:pPr>
+        <w:ind w:left="3600" w:hanging="360"/>
+      </w:pPr>
+    </w:lvl>
+    <w:lvl w:ilvl="5" w:tplc="0409001B" w:tentative="1">
+      <w:start w:val="1"/>
+      <w:numFmt w:val="lowerRoman"/>
+      <w:lvlText w:val="%6."/>
+      <w:lvlJc w:val="right"/>
+      <w:pPr>
+        <w:ind w:left="4320" w:hanging="180"/>
+      </w:pPr>
+    </w:lvl>
+    <w:lvl w:ilvl="6" w:tplc="0409000F" w:tentative="1">
+      <w:start w:val="1"/>
+      <w:numFmt w:val="decimal"/>
+      <w:lvlText w:val="%7."/>
+      <w:lvlJc w:val="left"/>
+      <w:pPr>
+        <w:ind w:left="5040" w:hanging="360"/>
+      </w:pPr>
+    </w:lvl>
+    <w:lvl w:ilvl="7" w:tplc="04090019" w:tentative="1">
+      <w:start w:val="1"/>
+      <w:numFmt w:val="lowerLetter"/>
+      <w:lvlText w:val="%8."/>
+      <w:lvlJc w:val="left"/>
+      <w:pPr>
+        <w:ind w:left="5760" w:hanging="360"/>
+      </w:pPr>
+    </w:lvl>
+    <w:lvl w:ilvl="8" w:tplc="0409001B" w:tentative="1">
+      <w:start w:val="1"/>
+      <w:numFmt w:val="lowerRoman"/>
+      <w:lvlText w:val="%9."/>
+      <w:lvlJc w:val="right"/>
+      <w:pPr>
+        <w:ind w:left="6480" w:hanging="180"/>
+      </w:pPr>
+    </w:lvl>
+  </w:abstractNum>
+  <w:abstractNum w:abstractNumId="1">
+    <w:nsid w:val="6E5746F2"/>
+    <w:multiLevelType w:val="hybridMultilevel"/>
+    <w:tmpl w:val="AAEA78A6"/>
+    <w:lvl w:ilvl="0" w:tplc="E91EDBB0">
+      <w:start w:val="1"/>
+      <w:numFmt w:val="decimal"/>
+      <w:lvlText w:val="%1."/>
+      <w:lvlJc w:val="left"/>
+      <w:pPr>
+        <w:ind w:left="720" w:hanging="360"/>
+      </w:pPr>
+      <w:rPr>
+        <w:rFonts w:ascii="Arial" w:hAnsi="Arial" w:cs="Arial" w:hint="default"/>
+        <w:color w:val="222222"/>
+        <w:sz w:val="20"/>
+      </w:rPr>
+    </w:lvl>
+    <w:lvl w:ilvl="1" w:tplc="04090019" w:tentative="1">
+      <w:start w:val="1"/>
+      <w:numFmt w:val="lowerLetter"/>
+      <w:lvlText w:val="%2."/>
+      <w:lvlJc w:val="left"/>
+      <w:pPr>
+        <w:ind w:left="1440" w:hanging="360"/>
+      </w:pPr>
+    </w:lvl>
+    <w:lvl w:ilvl="2" w:tplc="0409001B" w:tentative="1">
+      <w:start w:val="1"/>
+      <w:numFmt w:val="lowerRoman"/>
+      <w:lvlText w:val="%3."/>
+      <w:lvlJc w:val="right"/>
+      <w:pPr>
+        <w:ind w:left="2160" w:hanging="180"/>
+      </w:pPr>
+    </w:lvl>
+    <w:lvl w:ilvl="3" w:tplc="0409000F" w:tentative="1">
+      <w:start w:val="1"/>
+      <w:numFmt w:val="decimal"/>
+      <w:lvlText w:val="%4."/>
+      <w:lvlJc w:val="left"/>
+      <w:pPr>
+        <w:ind w:left="2880" w:hanging="360"/>
+      </w:pPr>
+    </w:lvl>
+    <w:lvl w:ilvl="4" w:tplc="04090019" w:tentative="1">
+      <w:start w:val="1"/>
+      <w:numFmt w:val="lowerLetter"/>
+      <w:lvlText w:val="%5."/>
+      <w:lvlJc w:val="left"/>
+      <w:pPr>
+        <w:ind w:left="3600" w:hanging="360"/>
+      </w:pPr>
+    </w:lvl>
+    <w:lvl w:ilvl="5" w:tplc="0409001B" w:tentative="1">
+      <w:start w:val="1"/>
+      <w:numFmt w:val="lowerRoman"/>
+      <w:lvlText w:val="%6."/>
+      <w:lvlJc w:val="right"/>
+      <w:pPr>
+        <w:ind w:left="4320" w:hanging="180"/>
+      </w:pPr>
+    </w:lvl>
+    <w:lvl w:ilvl="6" w:tplc="0409000F" w:tentative="1">
+      <w:start w:val="1"/>
+      <w:numFmt w:val="decimal"/>
+      <w:lvlText w:val="%7."/>
+      <w:lvlJc w:val="left"/>
+      <w:pPr>
+        <w:ind w:left="5040" w:hanging="360"/>
+      </w:pPr>
+    </w:lvl>
+    <w:lvl w:ilvl="7" w:tplc="04090019" w:tentative="1">
+      <w:start w:val="1"/>
+      <w:numFmt w:val="lowerLetter"/>
+      <w:lvlText w:val="%8."/>
+      <w:lvlJc w:val="left"/>
+      <w:pPr>
+        <w:ind w:left="5760" w:hanging="360"/>
+      </w:pPr>
+    </w:lvl>
+    <w:lvl w:ilvl="8" w:tplc="0409001B" w:tentative="1">
+      <w:start w:val="1"/>
+      <w:numFmt w:val="lowerRoman"/>
+      <w:lvlText w:val="%9."/>
+      <w:lvlJc w:val="right"/>
+      <w:pPr>
+        <w:ind w:left="6480" w:hanging="180"/>
+      </w:pPr>
+    </w:lvl>
+  </w:abstractNum>
+  <w:abstractNum w:abstractNumId="2">
+    <w:nsid w:val="74F365F5"/>
+    <w:multiLevelType w:val="hybridMultilevel"/>
+    <w:tmpl w:val="C8A03956"/>
+    <w:lvl w:ilvl="0" w:tplc="0409000F">
+      <w:start w:val="1"/>
+      <w:numFmt w:val="decimal"/>
+      <w:lvlText w:val="%1."/>
+      <w:lvlJc w:val="left"/>
+      <w:pPr>
+        <w:ind w:left="720" w:hanging="360"/>
+      </w:pPr>
+      <w:rPr>
+        <w:rFonts w:hint="default"/>
+      </w:rPr>
+    </w:lvl>
+    <w:lvl w:ilvl="1" w:tplc="04090019" w:tentative="1">
+      <w:start w:val="1"/>
+      <w:numFmt w:val="lowerLetter"/>
+      <w:lvlText w:val="%2."/>
+      <w:lvlJc w:val="left"/>
+      <w:pPr>
+        <w:ind w:left="1440" w:hanging="360"/>
+      </w:pPr>
+    </w:lvl>
+    <w:lvl w:ilvl="2" w:tplc="0409001B" w:tentative="1">
+      <w:start w:val="1"/>
+      <w:numFmt w:val="lowerRoman"/>
+      <w:lvlText w:val="%3."/>
+      <w:lvlJc w:val="right"/>
+      <w:pPr>
+        <w:ind w:left="2160" w:hanging="180"/>
+      </w:pPr>
+    </w:lvl>
+    <w:lvl w:ilvl="3" w:tplc="0409000F" w:tentative="1">
+      <w:start w:val="1"/>
+      <w:numFmt w:val="decimal"/>
+      <w:lvlText w:val="%4."/>
+      <w:lvlJc w:val="left"/>
+      <w:pPr>
+        <w:ind w:left="2880" w:hanging="360"/>
+      </w:pPr>
+    </w:lvl>
+    <w:lvl w:ilvl="4" w:tplc="04090019" w:tentative="1">
+      <w:start w:val="1"/>
+      <w:numFmt w:val="lowerLetter"/>
+      <w:lvlText w:val="%5."/>
+      <w:lvlJc w:val="left"/>
+      <w:pPr>
+        <w:ind w:left="3600" w:hanging="360"/>
+      </w:pPr>
+    </w:lvl>
+    <w:lvl w:ilvl="5" w:tplc="0409001B" w:tentative="1">
+      <w:start w:val="1"/>
+      <w:numFmt w:val="lowerRoman"/>
+      <w:lvlText w:val="%6."/>
+      <w:lvlJc w:val="right"/>
+      <w:pPr>
+        <w:ind w:left="4320" w:hanging="180"/>
+      </w:pPr>
+    </w:lvl>
+    <w:lvl w:ilvl="6" w:tplc="0409000F" w:tentative="1">
+      <w:start w:val="1"/>
+      <w:numFmt w:val="decimal"/>
+      <w:lvlText w:val="%7."/>
+      <w:lvlJc w:val="left"/>
+      <w:pPr>
+        <w:ind w:left="5040" w:hanging="360"/>
+      </w:pPr>
+    </w:lvl>
+    <w:lvl w:ilvl="7" w:tplc="04090019" w:tentative="1">
+      <w:start w:val="1"/>
+      <w:numFmt w:val="lowerLetter"/>
+      <w:lvlText w:val="%8."/>
+      <w:lvlJc w:val="left"/>
+      <w:pPr>
+        <w:ind w:left="5760" w:hanging="360"/>
+      </w:pPr>
+    </w:lvl>
+    <w:lvl w:ilvl="8" w:tplc="0409001B" w:tentative="1">
+      <w:start w:val="1"/>
+      <w:numFmt w:val="lowerRoman"/>
+      <w:lvlText w:val="%9."/>
+      <w:lvlJc w:val="right"/>
+      <w:pPr>
+        <w:ind w:left="6480" w:hanging="180"/>
+      </w:pPr>
+    </w:lvl>
+  </w:abstractNum>
+  <w:num w:numId="1">
+    <w:abstractNumId w:val="2"/>
+  </w:num>
+  <w:num w:numId="2">
+    <w:abstractNumId w:val="1"/>
+  </w:num>
+  <w:num w:numId="3">
+    <w:abstractNumId w:val="0"/>
+  </w:num>
+</w:numbering>
 </file>
 
 <file path=word/styles.xml><?xml version="1.0" encoding="utf-8"?>
@@ -238,6 +2476,58 @@
     <w:semiHidden/>
     <w:unhideWhenUsed/>
   </w:style>
+  <w:style w:type="paragraph" w:styleId="ListParagraph">
+    <w:name w:val="List Paragraph"/>
+    <w:basedOn w:val="Normal"/>
+    <w:uiPriority w:val="34"/>
+    <w:qFormat/>
+    <w:rsid w:val="004A49E8"/>
+    <w:pPr>
+      <w:ind w:left="720"/>
+      <w:contextualSpacing/>
+    </w:pPr>
+  </w:style>
+  <w:style w:type="character" w:styleId="Hyperlink">
+    <w:name w:val="Hyperlink"/>
+    <w:basedOn w:val="DefaultParagraphFont"/>
+    <w:uiPriority w:val="99"/>
+    <w:unhideWhenUsed/>
+    <w:rsid w:val="004A49E8"/>
+    <w:rPr>
+      <w:color w:val="0000FF" w:themeColor="hyperlink"/>
+      <w:u w:val="single"/>
+    </w:rPr>
+  </w:style>
+  <w:style w:type="paragraph" w:styleId="BalloonText">
+    <w:name w:val="Balloon Text"/>
+    <w:basedOn w:val="Normal"/>
+    <w:link w:val="BalloonTextChar"/>
+    <w:uiPriority w:val="99"/>
+    <w:semiHidden/>
+    <w:unhideWhenUsed/>
+    <w:rsid w:val="00C72299"/>
+    <w:pPr>
+      <w:spacing w:after="0" w:line="240" w:lineRule="auto"/>
+    </w:pPr>
+    <w:rPr>
+      <w:rFonts w:ascii="Tahoma" w:hAnsi="Tahoma" w:cs="Tahoma"/>
+      <w:sz w:val="16"/>
+      <w:szCs w:val="16"/>
+    </w:rPr>
+  </w:style>
+  <w:style w:type="character" w:customStyle="1" w:styleId="BalloonTextChar">
+    <w:name w:val="Balloon Text Char"/>
+    <w:basedOn w:val="DefaultParagraphFont"/>
+    <w:link w:val="BalloonText"/>
+    <w:uiPriority w:val="99"/>
+    <w:semiHidden/>
+    <w:rsid w:val="00C72299"/>
+    <w:rPr>
+      <w:rFonts w:ascii="Tahoma" w:hAnsi="Tahoma" w:cs="Tahoma"/>
+      <w:sz w:val="16"/>
+      <w:szCs w:val="16"/>
+    </w:rPr>
+  </w:style>
 </w:styles>
 </file>
 
@@ -427,6 +2717,58 @@
     <w:uiPriority w:val="99"/>
     <w:semiHidden/>
     <w:unhideWhenUsed/>
+  </w:style>
+  <w:style w:type="paragraph" w:styleId="ListParagraph">
+    <w:name w:val="List Paragraph"/>
+    <w:basedOn w:val="Normal"/>
+    <w:uiPriority w:val="34"/>
+    <w:qFormat/>
+    <w:rsid w:val="004A49E8"/>
+    <w:pPr>
+      <w:ind w:left="720"/>
+      <w:contextualSpacing/>
+    </w:pPr>
+  </w:style>
+  <w:style w:type="character" w:styleId="Hyperlink">
+    <w:name w:val="Hyperlink"/>
+    <w:basedOn w:val="DefaultParagraphFont"/>
+    <w:uiPriority w:val="99"/>
+    <w:unhideWhenUsed/>
+    <w:rsid w:val="004A49E8"/>
+    <w:rPr>
+      <w:color w:val="0000FF" w:themeColor="hyperlink"/>
+      <w:u w:val="single"/>
+    </w:rPr>
+  </w:style>
+  <w:style w:type="paragraph" w:styleId="BalloonText">
+    <w:name w:val="Balloon Text"/>
+    <w:basedOn w:val="Normal"/>
+    <w:link w:val="BalloonTextChar"/>
+    <w:uiPriority w:val="99"/>
+    <w:semiHidden/>
+    <w:unhideWhenUsed/>
+    <w:rsid w:val="00C72299"/>
+    <w:pPr>
+      <w:spacing w:after="0" w:line="240" w:lineRule="auto"/>
+    </w:pPr>
+    <w:rPr>
+      <w:rFonts w:ascii="Tahoma" w:hAnsi="Tahoma" w:cs="Tahoma"/>
+      <w:sz w:val="16"/>
+      <w:szCs w:val="16"/>
+    </w:rPr>
+  </w:style>
+  <w:style w:type="character" w:customStyle="1" w:styleId="BalloonTextChar">
+    <w:name w:val="Balloon Text Char"/>
+    <w:basedOn w:val="DefaultParagraphFont"/>
+    <w:link w:val="BalloonText"/>
+    <w:uiPriority w:val="99"/>
+    <w:semiHidden/>
+    <w:rsid w:val="00C72299"/>
+    <w:rPr>
+      <w:rFonts w:ascii="Tahoma" w:hAnsi="Tahoma" w:cs="Tahoma"/>
+      <w:sz w:val="16"/>
+      <w:szCs w:val="16"/>
+    </w:rPr>
   </w:style>
 </w:styles>
 </file>

</xml_diff>